<commit_message>
updated images and draft
</commit_message>
<xml_diff>
--- a/computational_chapter/methods_chapter_v9.docx
+++ b/computational_chapter/methods_chapter_v9.docx
@@ -1781,21 +1781,7 @@
         <w:rPr>
           <w:rFonts w:ascii="Calibri" w:hAnsi="Calibri" w:cs="Calibri"/>
         </w:rPr>
-        <w:t xml:space="preserve">collect data in </w:t>
-      </w:r>
-      <w:proofErr w:type="gramStart"/>
-      <w:r>
-        <w:rPr>
-          <w:rFonts w:ascii="Calibri" w:hAnsi="Calibri" w:cs="Calibri"/>
-        </w:rPr>
-        <w:t>high-throughput</w:t>
-      </w:r>
-      <w:proofErr w:type="gramEnd"/>
-      <w:r>
-        <w:rPr>
-          <w:rFonts w:ascii="Calibri" w:hAnsi="Calibri" w:cs="Calibri"/>
-        </w:rPr>
-        <w:t xml:space="preserve">. </w:t>
+        <w:t xml:space="preserve">collect data in high-throughput. </w:t>
       </w:r>
       <w:r>
         <w:rPr>
@@ -1815,14 +1801,12 @@
         </w:rPr>
         <w:t xml:space="preserve"> </w:t>
       </w:r>
-      <w:proofErr w:type="gramStart"/>
       <w:r>
         <w:rPr>
           <w:rFonts w:ascii="Calibri" w:hAnsi="Calibri" w:cs="Calibri"/>
         </w:rPr>
         <w:t>invented</w:t>
       </w:r>
-      <w:proofErr w:type="gramEnd"/>
       <w:r>
         <w:rPr>
           <w:rFonts w:ascii="Calibri" w:hAnsi="Calibri" w:cs="Calibri"/>
@@ -4398,33 +4382,19 @@
         <w:rPr>
           <w:rFonts w:ascii="Calibri" w:eastAsia="Calibri" w:hAnsi="Calibri" w:cs="Times New Roman"/>
         </w:rPr>
-        <w:t xml:space="preserve">thousands of TMHs to study in </w:t>
-      </w:r>
-      <w:proofErr w:type="gramStart"/>
+        <w:t>thousands of TMHs to study in high</w:t>
+      </w:r>
       <w:r>
         <w:rPr>
           <w:rFonts w:ascii="Calibri" w:eastAsia="Calibri" w:hAnsi="Calibri" w:cs="Times New Roman"/>
         </w:rPr>
-        <w:t>high</w:t>
+        <w:t>-</w:t>
       </w:r>
       <w:r>
         <w:rPr>
           <w:rFonts w:ascii="Calibri" w:eastAsia="Calibri" w:hAnsi="Calibri" w:cs="Times New Roman"/>
         </w:rPr>
-        <w:t>-</w:t>
-      </w:r>
-      <w:r>
-        <w:rPr>
-          <w:rFonts w:ascii="Calibri" w:eastAsia="Calibri" w:hAnsi="Calibri" w:cs="Times New Roman"/>
-        </w:rPr>
-        <w:t>throughput</w:t>
-      </w:r>
-      <w:proofErr w:type="gramEnd"/>
-      <w:r>
-        <w:rPr>
-          <w:rFonts w:ascii="Calibri" w:eastAsia="Calibri" w:hAnsi="Calibri" w:cs="Times New Roman"/>
-        </w:rPr>
-        <w:t>.</w:t>
+        <w:t>throughput.</w:t>
       </w:r>
       <w:r>
         <w:rPr>
@@ -5766,21 +5736,7 @@
         <w:rPr>
           <w:rFonts w:ascii="Calibri" w:hAnsi="Calibri" w:cs="Calibri"/>
         </w:rPr>
-        <w:t xml:space="preserve">ility: By applying my design algorithm to the </w:t>
-      </w:r>
-      <w:proofErr w:type="gramStart"/>
-      <w:r>
-        <w:rPr>
-          <w:rFonts w:ascii="Calibri" w:hAnsi="Calibri" w:cs="Calibri"/>
-        </w:rPr>
-        <w:t>geometries</w:t>
-      </w:r>
-      <w:proofErr w:type="gramEnd"/>
-      <w:r>
-        <w:rPr>
-          <w:rFonts w:ascii="Calibri" w:hAnsi="Calibri" w:cs="Calibri"/>
-        </w:rPr>
-        <w:t xml:space="preserve"> most often found in nature, they are more likely to succe</w:t>
+        <w:t>ility: By applying my design algorithm to the geometries most often found in nature, they are more likely to succe</w:t>
       </w:r>
       <w:r>
         <w:rPr>
@@ -8971,7 +8927,6 @@
         </w:rPr>
         <w:t xml:space="preserve">. </w:t>
       </w:r>
-      <w:proofErr w:type="gramStart"/>
       <w:r>
         <w:rPr>
           <w:rFonts w:ascii="Calibri" w:hAnsi="Calibri" w:cs="Calibri"/>
@@ -8993,7 +8948,6 @@
         <w:t>right</w:t>
       </w:r>
       <w:proofErr w:type="spellEnd"/>
-      <w:proofErr w:type="gramEnd"/>
       <w:r>
         <w:rPr>
           <w:rFonts w:ascii="Calibri" w:hAnsi="Calibri" w:cs="Calibri"/>
@@ -10365,27 +10319,13 @@
         <w:rPr>
           <w:rFonts w:ascii="Calibri" w:hAnsi="Calibri" w:cs="Calibri"/>
         </w:rPr>
-        <w:t xml:space="preserve">sequences and measured the self and pair energies for each amino acid. </w:t>
-      </w:r>
-      <w:proofErr w:type="gramStart"/>
-      <w:r>
-        <w:rPr>
-          <w:rFonts w:ascii="Calibri" w:hAnsi="Calibri" w:cs="Calibri"/>
-        </w:rPr>
-        <w:t xml:space="preserve">The </w:t>
-      </w:r>
-      <w:r>
-        <w:rPr>
-          <w:rFonts w:ascii="Calibri" w:hAnsi="Calibri" w:cs="Calibri"/>
-        </w:rPr>
-        <w:t>self</w:t>
-      </w:r>
-      <w:proofErr w:type="gramEnd"/>
-      <w:r>
-        <w:rPr>
-          <w:rFonts w:ascii="Calibri" w:hAnsi="Calibri" w:cs="Calibri"/>
-        </w:rPr>
-        <w:t>-energy</w:t>
+        <w:t xml:space="preserve">sequences and measured the self and pair energies for each amino acid. The </w:t>
+      </w:r>
+      <w:r>
+        <w:rPr>
+          <w:rFonts w:ascii="Calibri" w:hAnsi="Calibri" w:cs="Calibri"/>
+        </w:rPr>
+        <w:t>self-energy</w:t>
       </w:r>
       <w:r>
         <w:rPr>
@@ -14374,37 +14314,25 @@
         <w:rPr>
           <w:rFonts w:ascii="Calibri" w:hAnsi="Calibri" w:cs="Calibri"/>
         </w:rPr>
-        <w:t xml:space="preserve">During my design run, I encountered an issue </w:t>
-      </w:r>
-      <w:r>
-        <w:rPr>
-          <w:rFonts w:ascii="Calibri" w:hAnsi="Calibri" w:cs="Calibri"/>
-        </w:rPr>
-        <w:t>upon</w:t>
-      </w:r>
-      <w:r>
-        <w:rPr>
-          <w:rFonts w:ascii="Calibri" w:hAnsi="Calibri" w:cs="Calibri"/>
-        </w:rPr>
-        <w:t xml:space="preserve"> visual inspecti</w:t>
-      </w:r>
-      <w:r>
-        <w:rPr>
-          <w:rFonts w:ascii="Calibri" w:hAnsi="Calibri" w:cs="Calibri"/>
-        </w:rPr>
-        <w:t>on of</w:t>
-      </w:r>
-      <w:r>
-        <w:rPr>
-          <w:rFonts w:ascii="Calibri" w:hAnsi="Calibri" w:cs="Calibri"/>
-        </w:rPr>
-        <w:t xml:space="preserve"> my poly-Leu</w:t>
-      </w:r>
-      <w:r>
-        <w:rPr>
-          <w:rFonts w:ascii="Calibri" w:hAnsi="Calibri" w:cs="Calibri"/>
-        </w:rPr>
-        <w:t>cine</w:t>
+        <w:t>To analyze my design</w:t>
+      </w:r>
+      <w:r>
+        <w:rPr>
+          <w:rFonts w:ascii="Calibri" w:hAnsi="Calibri" w:cs="Calibri"/>
+        </w:rPr>
+        <w:t>s</w:t>
+      </w:r>
+      <w:r>
+        <w:rPr>
+          <w:rFonts w:ascii="Calibri" w:hAnsi="Calibri" w:cs="Calibri"/>
+        </w:rPr>
+        <w:t xml:space="preserve">, I </w:t>
+      </w:r>
+      <w:r>
+        <w:rPr>
+          <w:rFonts w:ascii="Calibri" w:hAnsi="Calibri" w:cs="Calibri"/>
+        </w:rPr>
+        <w:t>wrote a script that compiles</w:t>
       </w:r>
       <w:r>
         <w:rPr>
@@ -14416,31 +14344,49 @@
         <w:rPr>
           <w:rFonts w:ascii="Calibri" w:hAnsi="Calibri" w:cs="Calibri"/>
         </w:rPr>
-        <w:t>standardized</w:t>
-      </w:r>
-      <w:r>
-        <w:rPr>
-          <w:rFonts w:ascii="Calibri" w:hAnsi="Calibri" w:cs="Calibri"/>
-        </w:rPr>
-        <w:t xml:space="preserve"> sequence</w:t>
-      </w:r>
-      <w:r>
-        <w:rPr>
-          <w:rFonts w:ascii="Calibri" w:hAnsi="Calibri" w:cs="Calibri"/>
-        </w:rPr>
-        <w:t xml:space="preserve"> PDBs</w:t>
-      </w:r>
-      <w:r>
-        <w:rPr>
-          <w:rFonts w:ascii="Calibri" w:hAnsi="Calibri" w:cs="Calibri"/>
-        </w:rPr>
-        <w:t>: interfaces often included voids to accommodate Leucine at the termini, preventing clashing interactions</w:t>
-      </w:r>
-      <w:r>
-        <w:rPr>
-          <w:rFonts w:ascii="Calibri" w:hAnsi="Calibri" w:cs="Calibri"/>
-        </w:rPr>
-        <w:t xml:space="preserve"> (</w:t>
+        <w:t xml:space="preserve">all design directories and </w:t>
+      </w:r>
+      <w:r>
+        <w:rPr>
+          <w:rFonts w:ascii="Calibri" w:hAnsi="Calibri" w:cs="Calibri"/>
+        </w:rPr>
+        <w:t xml:space="preserve">outputs a variety of plots. These plots include </w:t>
+      </w:r>
+      <w:r>
+        <w:rPr>
+          <w:rFonts w:ascii="Calibri" w:hAnsi="Calibri" w:cs="Calibri"/>
+        </w:rPr>
+        <w:t xml:space="preserve">the average </w:t>
+      </w:r>
+      <w:r>
+        <w:rPr>
+          <w:rFonts w:ascii="Calibri" w:hAnsi="Calibri" w:cs="Calibri"/>
+        </w:rPr>
+        <w:t>energ</w:t>
+      </w:r>
+      <w:r>
+        <w:rPr>
+          <w:rFonts w:ascii="Calibri" w:hAnsi="Calibri" w:cs="Calibri"/>
+        </w:rPr>
+        <w:t>y for each term</w:t>
+      </w:r>
+      <w:r>
+        <w:rPr>
+          <w:rFonts w:ascii="Calibri" w:hAnsi="Calibri" w:cs="Calibri"/>
+        </w:rPr>
+        <w:t xml:space="preserve"> and AA percent composition</w:t>
+      </w:r>
+      <w:r>
+        <w:rPr>
+          <w:rFonts w:ascii="Calibri" w:hAnsi="Calibri" w:cs="Calibri"/>
+        </w:rPr>
+        <w:t xml:space="preserve"> as bar graphs</w:t>
+      </w:r>
+      <w:r>
+        <w:rPr>
+          <w:rFonts w:ascii="Calibri" w:hAnsi="Calibri" w:cs="Calibri"/>
+        </w:rPr>
+        <w:t xml:space="preserve"> </w:t>
       </w:r>
       <w:r>
         <w:rPr>
@@ -14448,37 +14394,7 @@
           <w:b/>
           <w:bCs/>
         </w:rPr>
-        <w:t>figure</w:t>
-      </w:r>
-      <w:r>
-        <w:rPr>
-          <w:rFonts w:ascii="Calibri" w:hAnsi="Calibri" w:cs="Calibri"/>
-        </w:rPr>
-        <w:t>)</w:t>
-      </w:r>
-      <w:r>
-        <w:rPr>
-          <w:rFonts w:ascii="Calibri" w:hAnsi="Calibri" w:cs="Calibri"/>
-        </w:rPr>
-        <w:t>. Although these designs had a considerable amount of van der Waals packing</w:t>
-      </w:r>
-      <w:r>
-        <w:rPr>
-          <w:rFonts w:ascii="Calibri" w:hAnsi="Calibri" w:cs="Calibri"/>
-        </w:rPr>
-        <w:t xml:space="preserve"> according to our energetics</w:t>
-      </w:r>
-      <w:r>
-        <w:rPr>
-          <w:rFonts w:ascii="Calibri" w:hAnsi="Calibri" w:cs="Calibri"/>
-        </w:rPr>
-        <w:t>, we wanted to ensure that the interface was driving association. I chose to repeat my design process with the smaller AA Alanine at the termini. These structures were found to include less voids and a well packed interface</w:t>
-      </w:r>
-      <w:r>
-        <w:rPr>
-          <w:rFonts w:ascii="Calibri" w:hAnsi="Calibri" w:cs="Calibri"/>
-        </w:rPr>
-        <w:t xml:space="preserve"> (</w:t>
+        <w:t>(</w:t>
       </w:r>
       <w:r>
         <w:rPr>
@@ -14486,26 +14402,7 @@
           <w:b/>
           <w:bCs/>
         </w:rPr>
-        <w:t>figure?</w:t>
-      </w:r>
-      <w:r>
-        <w:rPr>
-          <w:rFonts w:ascii="Calibri" w:hAnsi="Calibri" w:cs="Calibri"/>
-        </w:rPr>
-        <w:t>)</w:t>
-      </w:r>
-      <w:r>
-        <w:rPr>
-          <w:rFonts w:ascii="Calibri" w:hAnsi="Calibri" w:cs="Calibri"/>
-        </w:rPr>
-        <w:t xml:space="preserve">. Although the termini are unchanged in our experiment, we included these Alanine termini designs in our dataset with the assumption that helices in </w:t>
-      </w:r>
-      <w:r>
-        <w:rPr>
-          <w:rFonts w:ascii="Calibri" w:hAnsi="Calibri" w:cs="Calibri"/>
-        </w:rPr>
-        <w:lastRenderedPageBreak/>
-        <w:t>the experiment would be more flexible to accommodate these interfaces than our rigid helices.</w:t>
+        <w:t>S4</w:t>
       </w:r>
       <w:r>
         <w:rPr>
@@ -14513,7 +14410,7 @@
           <w:b/>
           <w:bCs/>
         </w:rPr>
-        <w:t xml:space="preserve"> </w:t>
+        <w:t>; add all plots and analysis outputs</w:t>
       </w:r>
       <w:r>
         <w:rPr>
@@ -14521,16 +14418,135 @@
           <w:b/>
           <w:bCs/>
         </w:rPr>
-        <w:t xml:space="preserve">(add to a supplementary </w:t>
-      </w:r>
-      <w:proofErr w:type="gramStart"/>
+        <w:t>)</w:t>
+      </w:r>
+      <w:r>
+        <w:rPr>
+          <w:rFonts w:ascii="Calibri" w:hAnsi="Calibri" w:cs="Calibri"/>
+        </w:rPr>
+        <w:t xml:space="preserve">. </w:t>
+      </w:r>
+      <w:r>
+        <w:rPr>
+          <w:rFonts w:ascii="Calibri" w:hAnsi="Calibri" w:cs="Calibri"/>
+        </w:rPr>
+        <w:t xml:space="preserve">These sequences alongside their structures </w:t>
+      </w:r>
+      <w:r>
+        <w:rPr>
+          <w:rFonts w:ascii="Calibri" w:hAnsi="Calibri" w:cs="Calibri"/>
+        </w:rPr>
+        <w:t xml:space="preserve">were </w:t>
+      </w:r>
+      <w:r>
+        <w:rPr>
+          <w:rFonts w:ascii="Calibri" w:hAnsi="Calibri" w:cs="Calibri"/>
+        </w:rPr>
+        <w:t>input into th</w:t>
+      </w:r>
+      <w:r>
+        <w:rPr>
+          <w:rFonts w:ascii="Calibri" w:hAnsi="Calibri" w:cs="Calibri"/>
+        </w:rPr>
+        <w:t xml:space="preserve">e </w:t>
+      </w:r>
+      <w:r>
+        <w:rPr>
+          <w:rFonts w:ascii="Calibri" w:hAnsi="Calibri" w:cs="Calibri"/>
+        </w:rPr>
+        <w:t>mut</w:t>
+      </w:r>
+      <w:r>
+        <w:rPr>
+          <w:rFonts w:ascii="Calibri" w:hAnsi="Calibri" w:cs="Calibri"/>
+        </w:rPr>
+        <w:t>agenesis</w:t>
+      </w:r>
+      <w:r>
+        <w:rPr>
+          <w:rFonts w:ascii="Calibri" w:hAnsi="Calibri" w:cs="Calibri"/>
+        </w:rPr>
+        <w:t xml:space="preserve"> </w:t>
+      </w:r>
+      <w:r>
+        <w:rPr>
+          <w:rFonts w:ascii="Calibri" w:hAnsi="Calibri" w:cs="Calibri"/>
+        </w:rPr>
+        <w:t>program</w:t>
+      </w:r>
+      <w:r>
+        <w:rPr>
+          <w:rFonts w:ascii="Calibri" w:hAnsi="Calibri" w:cs="Calibri"/>
+        </w:rPr>
+        <w:t xml:space="preserve"> </w:t>
+      </w:r>
       <w:r>
         <w:rPr>
           <w:rFonts w:ascii="Calibri" w:hAnsi="Calibri" w:cs="Calibri"/>
           <w:b/>
           <w:bCs/>
         </w:rPr>
-        <w:t>figure</w:t>
+        <w:t>(program name?)</w:t>
+      </w:r>
+      <w:r>
+        <w:rPr>
+          <w:rFonts w:ascii="Calibri" w:hAnsi="Calibri" w:cs="Calibri"/>
+        </w:rPr>
+        <w:t xml:space="preserve"> </w:t>
+      </w:r>
+      <w:r>
+        <w:rPr>
+          <w:rFonts w:ascii="Calibri" w:hAnsi="Calibri" w:cs="Calibri"/>
+        </w:rPr>
+        <w:t>to identify</w:t>
+      </w:r>
+      <w:r>
+        <w:rPr>
+          <w:rFonts w:ascii="Calibri" w:hAnsi="Calibri" w:cs="Calibri"/>
+        </w:rPr>
+        <w:t xml:space="preserve"> void and clash</w:t>
+      </w:r>
+      <w:r>
+        <w:rPr>
+          <w:rFonts w:ascii="Calibri" w:hAnsi="Calibri" w:cs="Calibri"/>
+        </w:rPr>
+        <w:t xml:space="preserve"> muta</w:t>
+      </w:r>
+      <w:r>
+        <w:rPr>
+          <w:rFonts w:ascii="Calibri" w:hAnsi="Calibri" w:cs="Calibri"/>
+        </w:rPr>
+        <w:t>tions</w:t>
+      </w:r>
+      <w:r>
+        <w:rPr>
+          <w:rFonts w:ascii="Calibri" w:hAnsi="Calibri" w:cs="Calibri"/>
+        </w:rPr>
+        <w:t xml:space="preserve"> expected to decrease association.</w:t>
+      </w:r>
+      <w:r>
+        <w:rPr>
+          <w:rFonts w:ascii="Calibri" w:hAnsi="Calibri" w:cs="Calibri"/>
+        </w:rPr>
+        <w:t xml:space="preserve"> </w:t>
+      </w:r>
+      <w:r>
+        <w:rPr>
+          <w:rFonts w:ascii="Calibri" w:hAnsi="Calibri" w:cs="Calibri"/>
+        </w:rPr>
+        <w:t>T</w:t>
+      </w:r>
+      <w:r>
+        <w:rPr>
+          <w:rFonts w:ascii="Calibri" w:hAnsi="Calibri" w:cs="Calibri"/>
+        </w:rPr>
+        <w:t>hese designed sequences, their respective mutants, and a variety of control sequences were ordered in an oligo pool library from Twist Bioscience and cloned into plasmids for TOXGREEN sort-seq</w:t>
+      </w:r>
+      <w:r>
+        <w:rPr>
+          <w:rFonts w:ascii="Calibri" w:hAnsi="Calibri" w:cs="Calibri"/>
+        </w:rPr>
+        <w:t xml:space="preserve"> (</w:t>
       </w:r>
       <w:r>
         <w:rPr>
@@ -14538,17 +14554,71 @@
           <w:b/>
           <w:bCs/>
         </w:rPr>
-        <w:t>;</w:t>
-      </w:r>
-      <w:proofErr w:type="gramEnd"/>
+        <w:t>S</w:t>
+      </w:r>
       <w:r>
         <w:rPr>
           <w:rFonts w:ascii="Calibri" w:hAnsi="Calibri" w:cs="Calibri"/>
           <w:b/>
           <w:bCs/>
         </w:rPr>
-        <w:t xml:space="preserve"> just a detail)</w:t>
-      </w:r>
+        <w:t>6</w:t>
+      </w:r>
+      <w:r>
+        <w:rPr>
+          <w:rFonts w:ascii="Calibri" w:hAnsi="Calibri" w:cs="Calibri"/>
+        </w:rPr>
+        <w:t>)</w:t>
+      </w:r>
+      <w:r>
+        <w:rPr>
+          <w:rFonts w:ascii="Calibri" w:hAnsi="Calibri" w:cs="Calibri"/>
+        </w:rPr>
+        <w:t>.</w:t>
+      </w:r>
+      <w:r>
+        <w:rPr>
+          <w:rFonts w:ascii="Calibri" w:hAnsi="Calibri" w:cs="Calibri"/>
+        </w:rPr>
+        <w:t xml:space="preserve"> </w:t>
+      </w:r>
+      <w:r>
+        <w:rPr>
+          <w:rFonts w:ascii="Calibri" w:hAnsi="Calibri" w:cs="Calibri"/>
+          <w:b/>
+          <w:bCs/>
+        </w:rPr>
+        <w:t>(TODO: should I streamline the design analysis code so it is easy??? I think so…should start doing that soon)</w:t>
+      </w:r>
+    </w:p>
+    <w:p>
+      <w:pPr>
+        <w:pStyle w:val="ThesisTOC2"/>
+      </w:pPr>
+      <w:bookmarkStart w:id="16" w:name="_Toc171062287"/>
+      <w:r>
+        <w:lastRenderedPageBreak/>
+        <w:t>3.</w:t>
+      </w:r>
+      <w:r>
+        <w:t>4</w:t>
+      </w:r>
+      <w:r>
+        <w:t>.</w:t>
+      </w:r>
+      <w:r>
+        <w:t>3</w:t>
+      </w:r>
+      <w:r>
+        <w:t xml:space="preserve"> </w:t>
+      </w:r>
+      <w:r>
+        <w:t>Fluorescence</w:t>
+      </w:r>
+      <w:r>
+        <w:t xml:space="preserve"> Reconstruction</w:t>
+      </w:r>
+      <w:bookmarkEnd w:id="16"/>
     </w:p>
     <w:p>
       <w:pPr>
@@ -14557,261 +14627,15 @@
         <w:jc w:val="both"/>
         <w:rPr>
           <w:rFonts w:ascii="Calibri" w:hAnsi="Calibri" w:cs="Calibri"/>
-        </w:rPr>
-      </w:pPr>
-      <w:r>
-        <w:rPr>
-          <w:rFonts w:ascii="Calibri" w:hAnsi="Calibri" w:cs="Calibri"/>
-        </w:rPr>
-        <w:t>To analyze my design</w:t>
-      </w:r>
-      <w:r>
-        <w:rPr>
-          <w:rFonts w:ascii="Calibri" w:hAnsi="Calibri" w:cs="Calibri"/>
-        </w:rPr>
-        <w:t>s</w:t>
-      </w:r>
-      <w:r>
-        <w:rPr>
-          <w:rFonts w:ascii="Calibri" w:hAnsi="Calibri" w:cs="Calibri"/>
-        </w:rPr>
-        <w:t xml:space="preserve">, I </w:t>
-      </w:r>
-      <w:r>
-        <w:rPr>
-          <w:rFonts w:ascii="Calibri" w:hAnsi="Calibri" w:cs="Calibri"/>
-        </w:rPr>
-        <w:t>wrote a script that compiles</w:t>
-      </w:r>
-      <w:r>
-        <w:rPr>
-          <w:rFonts w:ascii="Calibri" w:hAnsi="Calibri" w:cs="Calibri"/>
-        </w:rPr>
-        <w:t xml:space="preserve"> </w:t>
-      </w:r>
-      <w:r>
-        <w:rPr>
-          <w:rFonts w:ascii="Calibri" w:hAnsi="Calibri" w:cs="Calibri"/>
-        </w:rPr>
-        <w:t xml:space="preserve">all design directories and </w:t>
-      </w:r>
-      <w:r>
-        <w:rPr>
-          <w:rFonts w:ascii="Calibri" w:hAnsi="Calibri" w:cs="Calibri"/>
-        </w:rPr>
-        <w:t xml:space="preserve">outputs a variety of plots. These plots include energetics bar graphs separated by each design region and AA percent composition </w:t>
-      </w:r>
-      <w:r>
-        <w:rPr>
-          <w:rFonts w:ascii="Calibri" w:hAnsi="Calibri" w:cs="Calibri"/>
           <w:b/>
           <w:bCs/>
         </w:rPr>
-        <w:t>(</w:t>
-      </w:r>
+      </w:pPr>
       <w:r>
         <w:rPr>
           <w:rFonts w:ascii="Calibri" w:hAnsi="Calibri" w:cs="Calibri"/>
           <w:b/>
           <w:bCs/>
-        </w:rPr>
-        <w:t>S4</w:t>
-      </w:r>
-      <w:r>
-        <w:rPr>
-          <w:rFonts w:ascii="Calibri" w:hAnsi="Calibri" w:cs="Calibri"/>
-          <w:b/>
-          <w:bCs/>
-        </w:rPr>
-        <w:t>; add all plots and analysis outputs</w:t>
-      </w:r>
-      <w:r>
-        <w:rPr>
-          <w:rFonts w:ascii="Calibri" w:hAnsi="Calibri" w:cs="Calibri"/>
-          <w:b/>
-          <w:bCs/>
-        </w:rPr>
-        <w:t>)</w:t>
-      </w:r>
-      <w:r>
-        <w:rPr>
-          <w:rFonts w:ascii="Calibri" w:hAnsi="Calibri" w:cs="Calibri"/>
-        </w:rPr>
-        <w:t xml:space="preserve">. </w:t>
-      </w:r>
-      <w:r>
-        <w:rPr>
-          <w:rFonts w:ascii="Calibri" w:hAnsi="Calibri" w:cs="Calibri"/>
-        </w:rPr>
-        <w:t>These sequences alongside their structures can then be input into the mut</w:t>
-      </w:r>
-      <w:r>
-        <w:rPr>
-          <w:rFonts w:ascii="Calibri" w:hAnsi="Calibri" w:cs="Calibri"/>
-        </w:rPr>
-        <w:t>agenesis</w:t>
-      </w:r>
-      <w:r>
-        <w:rPr>
-          <w:rFonts w:ascii="Calibri" w:hAnsi="Calibri" w:cs="Calibri"/>
-        </w:rPr>
-        <w:t xml:space="preserve"> </w:t>
-      </w:r>
-      <w:r>
-        <w:rPr>
-          <w:rFonts w:ascii="Calibri" w:hAnsi="Calibri" w:cs="Calibri"/>
-        </w:rPr>
-        <w:t>program</w:t>
-      </w:r>
-      <w:r>
-        <w:rPr>
-          <w:rFonts w:ascii="Calibri" w:hAnsi="Calibri" w:cs="Calibri"/>
-        </w:rPr>
-        <w:t xml:space="preserve"> to identify</w:t>
-      </w:r>
-      <w:r>
-        <w:rPr>
-          <w:rFonts w:ascii="Calibri" w:hAnsi="Calibri" w:cs="Calibri"/>
-        </w:rPr>
-        <w:t xml:space="preserve"> void and clash</w:t>
-      </w:r>
-      <w:r>
-        <w:rPr>
-          <w:rFonts w:ascii="Calibri" w:hAnsi="Calibri" w:cs="Calibri"/>
-        </w:rPr>
-        <w:t xml:space="preserve"> muta</w:t>
-      </w:r>
-      <w:r>
-        <w:rPr>
-          <w:rFonts w:ascii="Calibri" w:hAnsi="Calibri" w:cs="Calibri"/>
-        </w:rPr>
-        <w:t>tions</w:t>
-      </w:r>
-      <w:r>
-        <w:rPr>
-          <w:rFonts w:ascii="Calibri" w:hAnsi="Calibri" w:cs="Calibri"/>
-        </w:rPr>
-        <w:t xml:space="preserve"> expected to decrease association.</w:t>
-      </w:r>
-      <w:r>
-        <w:rPr>
-          <w:rFonts w:ascii="Calibri" w:hAnsi="Calibri" w:cs="Calibri"/>
-        </w:rPr>
-        <w:t xml:space="preserve"> </w:t>
-      </w:r>
-      <w:r>
-        <w:rPr>
-          <w:rFonts w:ascii="Calibri" w:hAnsi="Calibri" w:cs="Calibri"/>
-        </w:rPr>
-        <w:t>Finally, these designed sequences, their respective mutants, and a variety of control sequences were ordered in an oligo pool library from Twist Bioscience and cloned into plasmids for TOXGREEN sort-seq</w:t>
-      </w:r>
-      <w:r>
-        <w:rPr>
-          <w:rFonts w:ascii="Calibri" w:hAnsi="Calibri" w:cs="Calibri"/>
-        </w:rPr>
-        <w:t xml:space="preserve"> (</w:t>
-      </w:r>
-      <w:r>
-        <w:rPr>
-          <w:rFonts w:ascii="Calibri" w:hAnsi="Calibri" w:cs="Calibri"/>
-          <w:b/>
-          <w:bCs/>
-        </w:rPr>
-        <w:t>S</w:t>
-      </w:r>
-      <w:r>
-        <w:rPr>
-          <w:rFonts w:ascii="Calibri" w:hAnsi="Calibri" w:cs="Calibri"/>
-          <w:b/>
-          <w:bCs/>
-        </w:rPr>
-        <w:t>6</w:t>
-      </w:r>
-      <w:r>
-        <w:rPr>
-          <w:rFonts w:ascii="Calibri" w:hAnsi="Calibri" w:cs="Calibri"/>
-        </w:rPr>
-        <w:t>)</w:t>
-      </w:r>
-      <w:r>
-        <w:rPr>
-          <w:rFonts w:ascii="Calibri" w:hAnsi="Calibri" w:cs="Calibri"/>
-        </w:rPr>
-        <w:t>.</w:t>
-      </w:r>
-      <w:r>
-        <w:rPr>
-          <w:rFonts w:ascii="Calibri" w:hAnsi="Calibri" w:cs="Calibri"/>
-        </w:rPr>
-        <w:t xml:space="preserve"> </w:t>
-      </w:r>
-      <w:r>
-        <w:rPr>
-          <w:rFonts w:ascii="Calibri" w:hAnsi="Calibri" w:cs="Calibri"/>
-          <w:b/>
-          <w:bCs/>
-        </w:rPr>
-        <w:t xml:space="preserve">(TODO: should I streamline the design analysis </w:t>
-      </w:r>
-      <w:proofErr w:type="gramStart"/>
-      <w:r>
-        <w:rPr>
-          <w:rFonts w:ascii="Calibri" w:hAnsi="Calibri" w:cs="Calibri"/>
-          <w:b/>
-          <w:bCs/>
-        </w:rPr>
-        <w:t>code</w:t>
-      </w:r>
-      <w:proofErr w:type="gramEnd"/>
-      <w:r>
-        <w:rPr>
-          <w:rFonts w:ascii="Calibri" w:hAnsi="Calibri" w:cs="Calibri"/>
-          <w:b/>
-          <w:bCs/>
-        </w:rPr>
-        <w:t xml:space="preserve"> so it is easy??? I think so…should start doing that soon)</w:t>
-      </w:r>
-    </w:p>
-    <w:p>
-      <w:pPr>
-        <w:pStyle w:val="ThesisTOC2"/>
-      </w:pPr>
-      <w:bookmarkStart w:id="16" w:name="_Toc171062287"/>
-      <w:r>
-        <w:t>3.</w:t>
-      </w:r>
-      <w:r>
-        <w:t>4</w:t>
-      </w:r>
-      <w:r>
-        <w:t>.</w:t>
-      </w:r>
-      <w:r>
-        <w:t>3</w:t>
-      </w:r>
-      <w:r>
-        <w:t xml:space="preserve"> </w:t>
-      </w:r>
-      <w:r>
-        <w:t>Fluorescence</w:t>
-      </w:r>
-      <w:r>
-        <w:t xml:space="preserve"> Reconstruction</w:t>
-      </w:r>
-      <w:bookmarkEnd w:id="16"/>
-    </w:p>
-    <w:p>
-      <w:pPr>
-        <w:spacing w:line="480" w:lineRule="auto"/>
-        <w:ind w:firstLine="360"/>
-        <w:jc w:val="both"/>
-        <w:rPr>
-          <w:rFonts w:ascii="Calibri" w:hAnsi="Calibri" w:cs="Calibri"/>
-        </w:rPr>
-      </w:pPr>
-      <w:r>
-        <w:rPr>
-          <w:rFonts w:ascii="Calibri" w:hAnsi="Calibri" w:cs="Calibri"/>
         </w:rPr>
         <w:t>Add figure here from paper</w:t>
       </w:r>
@@ -15541,7 +15365,14 @@
         <w:rPr>
           <w:rFonts w:ascii="Calibri" w:hAnsi="Calibri" w:cs="Calibri"/>
         </w:rPr>
-        <w:t>, which is included as a control in each of our libraries</w:t>
+        <w:t xml:space="preserve">, which is included as a </w:t>
+      </w:r>
+      <w:r>
+        <w:rPr>
+          <w:rFonts w:ascii="Calibri" w:hAnsi="Calibri" w:cs="Calibri"/>
+        </w:rPr>
+        <w:lastRenderedPageBreak/>
+        <w:t>control in each of our libraries</w:t>
       </w:r>
       <w:r>
         <w:rPr>
@@ -15679,385 +15510,6 @@
       </w:pPr>
       <w:r>
         <w:rPr>
-          <w:rFonts w:ascii="Calibri" w:hAnsi="Calibri" w:cs="Calibri"/>
-        </w:rPr>
-        <w:t>To calibrate our fluorescence properly to %</w:t>
-      </w:r>
-      <w:proofErr w:type="spellStart"/>
-      <w:r>
-        <w:rPr>
-          <w:rFonts w:ascii="Calibri" w:hAnsi="Calibri" w:cs="Calibri"/>
-        </w:rPr>
-        <w:t>GpA</w:t>
-      </w:r>
-      <w:proofErr w:type="spellEnd"/>
-      <w:r>
-        <w:rPr>
-          <w:rFonts w:ascii="Calibri" w:hAnsi="Calibri" w:cs="Calibri"/>
-        </w:rPr>
-        <w:t xml:space="preserve">, we also include a variety of control sequences that we have previously studied using TOXGREEN. Upon initial inspection, </w:t>
-      </w:r>
-      <w:r>
-        <w:rPr>
-          <w:rFonts w:ascii="Calibri" w:hAnsi="Calibri" w:cs="Calibri"/>
-        </w:rPr>
-        <w:t>the control</w:t>
-      </w:r>
-      <w:r>
-        <w:rPr>
-          <w:rFonts w:ascii="Calibri" w:hAnsi="Calibri" w:cs="Calibri"/>
-        </w:rPr>
-        <w:t xml:space="preserve">s </w:t>
-      </w:r>
-      <w:r>
-        <w:rPr>
-          <w:rFonts w:ascii="Calibri" w:hAnsi="Calibri" w:cs="Calibri"/>
-        </w:rPr>
-        <w:t xml:space="preserve">present in our experiment </w:t>
-      </w:r>
-      <w:r>
-        <w:rPr>
-          <w:rFonts w:ascii="Calibri" w:hAnsi="Calibri" w:cs="Calibri"/>
-        </w:rPr>
-        <w:t>were reconstructed</w:t>
-      </w:r>
-      <w:r>
-        <w:rPr>
-          <w:rFonts w:ascii="Calibri" w:hAnsi="Calibri" w:cs="Calibri"/>
-        </w:rPr>
-        <w:t xml:space="preserve"> to a lower </w:t>
-      </w:r>
-      <w:r>
-        <w:rPr>
-          <w:rFonts w:ascii="Calibri" w:hAnsi="Calibri" w:cs="Calibri"/>
-        </w:rPr>
-        <w:t>%</w:t>
-      </w:r>
-      <w:proofErr w:type="spellStart"/>
-      <w:r>
-        <w:rPr>
-          <w:rFonts w:ascii="Calibri" w:hAnsi="Calibri" w:cs="Calibri"/>
-        </w:rPr>
-        <w:t>GpA</w:t>
-      </w:r>
-      <w:proofErr w:type="spellEnd"/>
-      <w:r>
-        <w:rPr>
-          <w:rFonts w:ascii="Calibri" w:hAnsi="Calibri" w:cs="Calibri"/>
-        </w:rPr>
-        <w:t xml:space="preserve"> </w:t>
-      </w:r>
-      <w:r>
-        <w:rPr>
-          <w:rFonts w:ascii="Calibri" w:hAnsi="Calibri" w:cs="Calibri"/>
-        </w:rPr>
-        <w:t xml:space="preserve">value than we’ve previously found in TOXGREEN. </w:t>
-      </w:r>
-    </w:p>
-    <w:p>
-      <w:pPr>
-        <w:spacing w:line="480" w:lineRule="auto"/>
-        <w:ind w:firstLine="360"/>
-        <w:jc w:val="both"/>
-        <w:rPr>
-          <w:rFonts w:ascii="Calibri" w:hAnsi="Calibri" w:cs="Calibri"/>
-        </w:rPr>
-      </w:pPr>
-      <w:r>
-        <w:rPr>
-          <w:rFonts w:ascii="Calibri" w:hAnsi="Calibri" w:cs="Calibri"/>
-        </w:rPr>
-        <w:t xml:space="preserve">I </w:t>
-      </w:r>
-      <w:r>
-        <w:rPr>
-          <w:rFonts w:ascii="Calibri" w:hAnsi="Calibri" w:cs="Calibri"/>
-        </w:rPr>
-        <w:t>conducted</w:t>
-      </w:r>
-      <w:r>
-        <w:rPr>
-          <w:rFonts w:ascii="Calibri" w:hAnsi="Calibri" w:cs="Calibri"/>
-        </w:rPr>
-        <w:t xml:space="preserve"> a separate low-throughput TOXGREEN experiment on the control sequences and a subset of</w:t>
-      </w:r>
-      <w:r>
-        <w:rPr>
-          <w:rFonts w:ascii="Calibri" w:hAnsi="Calibri" w:cs="Calibri"/>
-        </w:rPr>
-        <w:t xml:space="preserve"> my</w:t>
-      </w:r>
-      <w:r>
-        <w:rPr>
-          <w:rFonts w:ascii="Calibri" w:hAnsi="Calibri" w:cs="Calibri"/>
-        </w:rPr>
-        <w:t xml:space="preserve"> designed sequences. When I compared the TOXGREEN to the reconstructed </w:t>
-      </w:r>
-      <w:r>
-        <w:rPr>
-          <w:rFonts w:ascii="Calibri" w:hAnsi="Calibri" w:cs="Calibri"/>
-        </w:rPr>
-        <w:t>data</w:t>
-      </w:r>
-      <w:r>
-        <w:rPr>
-          <w:rFonts w:ascii="Calibri" w:hAnsi="Calibri" w:cs="Calibri"/>
-        </w:rPr>
-        <w:t>, the</w:t>
-      </w:r>
-      <w:r>
-        <w:rPr>
-          <w:rFonts w:ascii="Calibri" w:hAnsi="Calibri" w:cs="Calibri"/>
-        </w:rPr>
-        <w:t xml:space="preserve"> reconstructed values were </w:t>
-      </w:r>
-      <w:r>
-        <w:rPr>
-          <w:rFonts w:ascii="Calibri" w:hAnsi="Calibri" w:cs="Calibri"/>
-        </w:rPr>
-        <w:t>noticeably smaller</w:t>
-      </w:r>
-      <w:r>
-        <w:rPr>
-          <w:rFonts w:ascii="Calibri" w:hAnsi="Calibri" w:cs="Calibri"/>
-        </w:rPr>
-        <w:t xml:space="preserve"> for most sequences</w:t>
-      </w:r>
-      <w:r>
-        <w:rPr>
-          <w:rFonts w:ascii="Calibri" w:hAnsi="Calibri" w:cs="Calibri"/>
-        </w:rPr>
-        <w:t xml:space="preserve">. However, when </w:t>
-      </w:r>
-      <w:r>
-        <w:rPr>
-          <w:rFonts w:ascii="Calibri" w:hAnsi="Calibri" w:cs="Calibri"/>
-        </w:rPr>
-        <w:t>we plotted TOXGREEN versus the reconstruction</w:t>
-      </w:r>
-      <w:r>
-        <w:rPr>
-          <w:rFonts w:ascii="Calibri" w:hAnsi="Calibri" w:cs="Calibri"/>
-        </w:rPr>
-        <w:t xml:space="preserve">, we found a clear correlation between </w:t>
-      </w:r>
-      <w:r>
-        <w:rPr>
-          <w:rFonts w:ascii="Calibri" w:hAnsi="Calibri" w:cs="Calibri"/>
-        </w:rPr>
-        <w:t xml:space="preserve">the two datasets </w:t>
-      </w:r>
-      <w:r>
-        <w:rPr>
-          <w:rFonts w:ascii="Calibri" w:hAnsi="Calibri" w:cs="Calibri"/>
-        </w:rPr>
-        <w:t>(</w:t>
-      </w:r>
-      <w:r>
-        <w:rPr>
-          <w:rFonts w:ascii="Calibri" w:hAnsi="Calibri" w:cs="Calibri"/>
-        </w:rPr>
-        <w:t>Figure 3.5</w:t>
-      </w:r>
-      <w:r>
-        <w:rPr>
-          <w:rFonts w:ascii="Calibri" w:hAnsi="Calibri" w:cs="Calibri"/>
-        </w:rPr>
-        <w:t xml:space="preserve">). </w:t>
-      </w:r>
-      <w:r>
-        <w:rPr>
-          <w:rFonts w:ascii="Calibri" w:hAnsi="Calibri" w:cs="Calibri"/>
-        </w:rPr>
-        <w:t>To properly calibrate our reconstruction to the results we see in TOXGREEN, w</w:t>
-      </w:r>
-      <w:r>
-        <w:rPr>
-          <w:rFonts w:ascii="Calibri" w:hAnsi="Calibri" w:cs="Calibri"/>
-        </w:rPr>
-        <w:t>e convert</w:t>
-      </w:r>
-      <w:r>
-        <w:rPr>
-          <w:rFonts w:ascii="Calibri" w:hAnsi="Calibri" w:cs="Calibri"/>
-        </w:rPr>
-        <w:t>ed</w:t>
-      </w:r>
-      <w:r>
-        <w:rPr>
-          <w:rFonts w:ascii="Calibri" w:hAnsi="Calibri" w:cs="Calibri"/>
-        </w:rPr>
-        <w:t xml:space="preserve"> the reconstruction </w:t>
-      </w:r>
-      <w:r>
-        <w:rPr>
-          <w:rFonts w:ascii="Calibri" w:hAnsi="Calibri" w:cs="Calibri"/>
-        </w:rPr>
-        <w:t xml:space="preserve">data </w:t>
-      </w:r>
-      <w:r>
-        <w:rPr>
-          <w:rFonts w:ascii="Calibri" w:hAnsi="Calibri" w:cs="Calibri"/>
-        </w:rPr>
-        <w:t>to TOXGREEN</w:t>
-      </w:r>
-      <w:r>
-        <w:rPr>
-          <w:rFonts w:ascii="Calibri" w:hAnsi="Calibri" w:cs="Calibri"/>
-        </w:rPr>
-        <w:t>.</w:t>
-      </w:r>
-      <w:r>
-        <w:rPr>
-          <w:rFonts w:ascii="Calibri" w:hAnsi="Calibri" w:cs="Calibri"/>
-        </w:rPr>
-        <w:t xml:space="preserve"> </w:t>
-      </w:r>
-      <w:r>
-        <w:rPr>
-          <w:rFonts w:ascii="Calibri" w:hAnsi="Calibri" w:cs="Calibri"/>
-        </w:rPr>
-        <w:t>To adjust the reconstructed fluorescence value to TOXGREEN, we apply the equation found by the correlation line. The reconstructed fluorescence is multiplied by t</w:t>
-      </w:r>
-      <w:r>
-        <w:rPr>
-          <w:rFonts w:ascii="Calibri" w:hAnsi="Calibri" w:cs="Calibri"/>
-        </w:rPr>
-        <w:t>he slope and</w:t>
-      </w:r>
-      <w:r>
-        <w:rPr>
-          <w:rFonts w:ascii="Calibri" w:hAnsi="Calibri" w:cs="Calibri"/>
-        </w:rPr>
-        <w:t xml:space="preserve"> then subtracted by the</w:t>
-      </w:r>
-      <w:r>
-        <w:rPr>
-          <w:rFonts w:ascii="Calibri" w:hAnsi="Calibri" w:cs="Calibri"/>
-        </w:rPr>
-        <w:t xml:space="preserve"> </w:t>
-      </w:r>
-      <w:r>
-        <w:rPr>
-          <w:rFonts w:ascii="Calibri" w:hAnsi="Calibri" w:cs="Calibri"/>
-        </w:rPr>
-        <w:lastRenderedPageBreak/>
-        <w:t xml:space="preserve">y-intercept of the correlation. </w:t>
-      </w:r>
-      <w:r>
-        <w:rPr>
-          <w:rFonts w:ascii="Calibri" w:hAnsi="Calibri" w:cs="Calibri"/>
-        </w:rPr>
-        <w:t>The values</w:t>
-      </w:r>
-      <w:r>
-        <w:rPr>
-          <w:rFonts w:ascii="Calibri" w:hAnsi="Calibri" w:cs="Calibri"/>
-        </w:rPr>
-        <w:t xml:space="preserve"> for each sequence</w:t>
-      </w:r>
-      <w:r>
-        <w:rPr>
-          <w:rFonts w:ascii="Calibri" w:hAnsi="Calibri" w:cs="Calibri"/>
-        </w:rPr>
-        <w:t xml:space="preserve"> are averaged</w:t>
-      </w:r>
-      <w:r>
-        <w:rPr>
-          <w:rFonts w:ascii="Calibri" w:hAnsi="Calibri" w:cs="Calibri"/>
-        </w:rPr>
-        <w:t xml:space="preserve"> with their corresponding replicates </w:t>
-      </w:r>
-      <w:r>
-        <w:rPr>
-          <w:rFonts w:ascii="Calibri" w:hAnsi="Calibri" w:cs="Calibri"/>
-        </w:rPr>
-        <w:t>and normalized to</w:t>
-      </w:r>
-      <w:r>
-        <w:rPr>
-          <w:rFonts w:ascii="Calibri" w:hAnsi="Calibri" w:cs="Calibri"/>
-        </w:rPr>
-        <w:t xml:space="preserve"> the</w:t>
-      </w:r>
-      <w:r>
-        <w:rPr>
-          <w:rFonts w:ascii="Calibri" w:hAnsi="Calibri" w:cs="Calibri"/>
-        </w:rPr>
-        <w:t xml:space="preserve"> </w:t>
-      </w:r>
-      <w:proofErr w:type="spellStart"/>
-      <w:r>
-        <w:rPr>
-          <w:rFonts w:ascii="Calibri" w:hAnsi="Calibri" w:cs="Calibri"/>
-        </w:rPr>
-        <w:t>GpA</w:t>
-      </w:r>
-      <w:proofErr w:type="spellEnd"/>
-      <w:r>
-        <w:rPr>
-          <w:rFonts w:ascii="Calibri" w:hAnsi="Calibri" w:cs="Calibri"/>
-        </w:rPr>
-        <w:t xml:space="preserve"> sorted in each design population</w:t>
-      </w:r>
-      <w:r>
-        <w:rPr>
-          <w:rFonts w:ascii="Calibri" w:hAnsi="Calibri" w:cs="Calibri"/>
-        </w:rPr>
-        <w:t xml:space="preserve">. </w:t>
-      </w:r>
-      <w:r>
-        <w:rPr>
-          <w:rFonts w:ascii="Calibri" w:hAnsi="Calibri" w:cs="Calibri"/>
-        </w:rPr>
-        <w:t>This</w:t>
-      </w:r>
-      <w:r>
-        <w:rPr>
-          <w:rFonts w:ascii="Calibri" w:hAnsi="Calibri" w:cs="Calibri"/>
-        </w:rPr>
-        <w:t xml:space="preserve"> </w:t>
-      </w:r>
-      <w:r>
-        <w:rPr>
-          <w:rFonts w:ascii="Calibri" w:hAnsi="Calibri" w:cs="Calibri"/>
-        </w:rPr>
-        <w:t>conversion</w:t>
-      </w:r>
-      <w:r>
-        <w:rPr>
-          <w:rFonts w:ascii="Calibri" w:hAnsi="Calibri" w:cs="Calibri"/>
-        </w:rPr>
-        <w:t xml:space="preserve"> </w:t>
-      </w:r>
-      <w:r>
-        <w:rPr>
-          <w:rFonts w:ascii="Calibri" w:hAnsi="Calibri" w:cs="Calibri"/>
-        </w:rPr>
-        <w:t>let</w:t>
-      </w:r>
-      <w:r>
-        <w:rPr>
-          <w:rFonts w:ascii="Calibri" w:hAnsi="Calibri" w:cs="Calibri"/>
-        </w:rPr>
-        <w:t xml:space="preserve"> us differentiate between different levels of dimerization propensity</w:t>
-      </w:r>
-      <w:r>
-        <w:rPr>
-          <w:rFonts w:ascii="Calibri" w:hAnsi="Calibri" w:cs="Calibri"/>
-        </w:rPr>
-        <w:t xml:space="preserve"> as seen previously in TOXGREEN experiments</w:t>
-      </w:r>
-      <w:r>
-        <w:rPr>
-          <w:rFonts w:ascii="Calibri" w:hAnsi="Calibri" w:cs="Calibri"/>
-        </w:rPr>
-        <w:t>: monomers (0-35%), weak dimers (35-60%), and strong dimers (&gt;60%).</w:t>
-      </w:r>
-    </w:p>
-    <w:p>
-      <w:r>
-        <w:rPr>
           <w:rFonts w:ascii="Times New Roman" w:hAnsi="Times New Roman" w:cs="Times New Roman"/>
           <w:noProof/>
           <w:kern w:val="0"/>
@@ -16068,16 +15520,16 @@
         <mc:AlternateContent>
           <mc:Choice Requires="wps">
             <w:drawing>
-              <wp:anchor distT="45720" distB="45720" distL="114300" distR="114300" simplePos="0" relativeHeight="251673088" behindDoc="0" locked="0" layoutInCell="1" allowOverlap="1" wp14:anchorId="709D8A5A" wp14:editId="4FE74524">
+              <wp:anchor distT="45720" distB="45720" distL="114300" distR="114300" simplePos="0" relativeHeight="251703808" behindDoc="0" locked="0" layoutInCell="1" allowOverlap="1" wp14:anchorId="043272FA" wp14:editId="5B6F180B">
                 <wp:simplePos x="0" y="0"/>
                 <wp:positionH relativeFrom="margin">
                   <wp:align>left</wp:align>
                 </wp:positionH>
                 <wp:positionV relativeFrom="paragraph">
-                  <wp:posOffset>4229100</wp:posOffset>
+                  <wp:posOffset>2920043</wp:posOffset>
                 </wp:positionV>
-                <wp:extent cx="5930900" cy="817880"/>
-                <wp:effectExtent l="0" t="0" r="0" b="1270"/>
+                <wp:extent cx="5930900" cy="650875"/>
+                <wp:effectExtent l="0" t="0" r="0" b="0"/>
                 <wp:wrapSquare wrapText="bothSides"/>
                 <wp:docPr id="1770257321" name="Text Box 1"/>
                 <wp:cNvGraphicFramePr>
@@ -16092,7 +15544,7 @@
                       <wps:spPr bwMode="auto">
                         <a:xfrm>
                           <a:off x="0" y="0"/>
-                          <a:ext cx="5930900" cy="817880"/>
+                          <a:ext cx="5930900" cy="651353"/>
                         </a:xfrm>
                         <a:prstGeom prst="rect">
                           <a:avLst/>
@@ -16162,19 +15614,7 @@
                               <w:rPr>
                                 <w:rFonts w:ascii="Calibri" w:hAnsi="Calibri" w:cs="Calibri"/>
                               </w:rPr>
-                              <w:t xml:space="preserve">Fluorescence from </w:t>
-                            </w:r>
-                            <w:r>
-                              <w:rPr>
-                                <w:rFonts w:ascii="Calibri" w:hAnsi="Calibri" w:cs="Calibri"/>
-                              </w:rPr>
-                              <w:t>reconstruction is converted to TOXGREEN fluorescence using correlation plots between a set of controls and subset of designs previously tested in TOXGREEN</w:t>
-                            </w:r>
-                            <w:r>
-                              <w:rPr>
-                                <w:rFonts w:ascii="Calibri" w:hAnsi="Calibri" w:cs="Calibri"/>
-                              </w:rPr>
-                              <w:t xml:space="preserve"> </w:t>
+                              <w:t>Fluorescence from reconstruction is converted to TOXGREEN fluorescence using correlation plots between a set of controls and subset of designs previously tested in TOXGREEN</w:t>
                             </w:r>
                             <w:r>
                               <w:rPr>
@@ -16182,7 +15622,7 @@
                                 <w:b/>
                                 <w:bCs/>
                               </w:rPr>
-                              <w:t>(change this figure to just a single for each; rest in supplement if you want)</w:t>
+                              <w:t>.</w:t>
                             </w:r>
                           </w:p>
                         </w:txbxContent>
@@ -16204,7 +15644,7 @@
           </mc:Choice>
           <mc:Fallback>
             <w:pict>
-              <v:shape w14:anchorId="709D8A5A" id="_x0000_s1034" type="#_x0000_t202" style="position:absolute;margin-left:0;margin-top:333pt;width:467pt;height:64.4pt;z-index:251673088;visibility:visible;mso-wrap-style:square;mso-width-percent:0;mso-height-percent:0;mso-wrap-distance-left:9pt;mso-wrap-distance-top:3.6pt;mso-wrap-distance-right:9pt;mso-wrap-distance-bottom:3.6pt;mso-position-horizontal:left;mso-position-horizontal-relative:margin;mso-position-vertical:absolute;mso-position-vertical-relative:text;mso-width-percent:0;mso-height-percent:0;mso-width-relative:margin;mso-height-relative:margin;v-text-anchor:top" o:gfxdata="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" stroked="f">
+              <v:shape w14:anchorId="043272FA" id="_x0000_s1034" type="#_x0000_t202" style="position:absolute;left:0;text-align:left;margin-left:0;margin-top:229.9pt;width:467pt;height:51.25pt;z-index:251703808;visibility:visible;mso-wrap-style:square;mso-width-percent:0;mso-height-percent:0;mso-wrap-distance-left:9pt;mso-wrap-distance-top:3.6pt;mso-wrap-distance-right:9pt;mso-wrap-distance-bottom:3.6pt;mso-position-horizontal:left;mso-position-horizontal-relative:margin;mso-position-vertical:absolute;mso-position-vertical-relative:text;mso-width-percent:0;mso-height-percent:0;mso-width-relative:margin;mso-height-relative:margin;v-text-anchor:top" o:gfxdata="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" stroked="f">
                 <v:textbox>
                   <w:txbxContent>
                     <w:p>
@@ -16260,19 +15700,7 @@
                         <w:rPr>
                           <w:rFonts w:ascii="Calibri" w:hAnsi="Calibri" w:cs="Calibri"/>
                         </w:rPr>
-                        <w:t xml:space="preserve">Fluorescence from </w:t>
-                      </w:r>
-                      <w:r>
-                        <w:rPr>
-                          <w:rFonts w:ascii="Calibri" w:hAnsi="Calibri" w:cs="Calibri"/>
-                        </w:rPr>
-                        <w:t>reconstruction is converted to TOXGREEN fluorescence using correlation plots between a set of controls and subset of designs previously tested in TOXGREEN</w:t>
-                      </w:r>
-                      <w:r>
-                        <w:rPr>
-                          <w:rFonts w:ascii="Calibri" w:hAnsi="Calibri" w:cs="Calibri"/>
-                        </w:rPr>
-                        <w:t xml:space="preserve"> </w:t>
+                        <w:t>Fluorescence from reconstruction is converted to TOXGREEN fluorescence using correlation plots between a set of controls and subset of designs previously tested in TOXGREEN</w:t>
                       </w:r>
                       <w:r>
                         <w:rPr>
@@ -16280,7 +15708,7 @@
                           <w:b/>
                           <w:bCs/>
                         </w:rPr>
-                        <w:t>(change this figure to just a single for each; rest in supplement if you want)</w:t>
+                        <w:t>.</w:t>
                       </w:r>
                     </w:p>
                   </w:txbxContent>
@@ -16296,18 +15724,18 @@
           <w:noProof/>
         </w:rPr>
         <w:drawing>
-          <wp:anchor distT="0" distB="0" distL="114300" distR="114300" simplePos="0" relativeHeight="251654656" behindDoc="0" locked="0" layoutInCell="1" allowOverlap="1" wp14:anchorId="327FA9B6" wp14:editId="301CCEE1">
+          <wp:anchor distT="0" distB="0" distL="114300" distR="114300" simplePos="0" relativeHeight="251701760" behindDoc="0" locked="0" layoutInCell="1" allowOverlap="1" wp14:anchorId="563162C2" wp14:editId="250C93FB">
             <wp:simplePos x="0" y="0"/>
             <wp:positionH relativeFrom="margin">
-              <wp:posOffset>328295</wp:posOffset>
+              <wp:align>left</wp:align>
             </wp:positionH>
             <wp:positionV relativeFrom="paragraph">
-              <wp:posOffset>488</wp:posOffset>
+              <wp:posOffset>953179</wp:posOffset>
             </wp:positionV>
-            <wp:extent cx="5356860" cy="3999865"/>
+            <wp:extent cx="5928995" cy="1866265"/>
             <wp:effectExtent l="0" t="0" r="0" b="635"/>
-            <wp:wrapSquare wrapText="bothSides"/>
-            <wp:docPr id="1433249752" name="Picture 3" descr="A group of graphs with lines&#10;&#10;Description automatically generated with medium confidence"/>
+            <wp:wrapTopAndBottom/>
+            <wp:docPr id="401521589" name="Picture 11"/>
             <wp:cNvGraphicFramePr>
               <a:graphicFrameLocks xmlns:a="http://schemas.openxmlformats.org/drawingml/2006/main" noChangeAspect="1"/>
             </wp:cNvGraphicFramePr>
@@ -16315,7 +15743,7 @@
               <a:graphicData uri="http://schemas.openxmlformats.org/drawingml/2006/picture">
                 <pic:pic xmlns:pic="http://schemas.openxmlformats.org/drawingml/2006/picture">
                   <pic:nvPicPr>
-                    <pic:cNvPr id="1433249752" name="Picture 3" descr="A group of graphs with lines&#10;&#10;Description automatically generated with medium confidence"/>
+                    <pic:cNvPr id="0" name="Picture 1"/>
                     <pic:cNvPicPr>
                       <a:picLocks noChangeAspect="1" noChangeArrowheads="1"/>
                     </pic:cNvPicPr>
@@ -16336,7 +15764,7 @@
                   <pic:spPr bwMode="auto">
                     <a:xfrm>
                       <a:off x="0" y="0"/>
-                      <a:ext cx="5356860" cy="3999865"/>
+                      <a:ext cx="5928995" cy="1866265"/>
                     </a:xfrm>
                     <a:prstGeom prst="rect">
                       <a:avLst/>
@@ -16349,14 +15777,415 @@
                 </pic:pic>
               </a:graphicData>
             </a:graphic>
-            <wp14:sizeRelH relativeFrom="margin">
-              <wp14:pctWidth>0</wp14:pctWidth>
-            </wp14:sizeRelH>
-            <wp14:sizeRelV relativeFrom="margin">
-              <wp14:pctHeight>0</wp14:pctHeight>
-            </wp14:sizeRelV>
           </wp:anchor>
         </w:drawing>
+      </w:r>
+      <w:r>
+        <w:rPr>
+          <w:rFonts w:ascii="Calibri" w:hAnsi="Calibri" w:cs="Calibri"/>
+        </w:rPr>
+        <w:t>To calibrate our fluorescence properly to %</w:t>
+      </w:r>
+      <w:proofErr w:type="spellStart"/>
+      <w:r>
+        <w:rPr>
+          <w:rFonts w:ascii="Calibri" w:hAnsi="Calibri" w:cs="Calibri"/>
+        </w:rPr>
+        <w:t>GpA</w:t>
+      </w:r>
+      <w:proofErr w:type="spellEnd"/>
+      <w:r>
+        <w:rPr>
+          <w:rFonts w:ascii="Calibri" w:hAnsi="Calibri" w:cs="Calibri"/>
+        </w:rPr>
+        <w:t xml:space="preserve">, we also include a variety of control sequences that we have previously studied using TOXGREEN. Upon initial inspection, </w:t>
+      </w:r>
+      <w:r>
+        <w:rPr>
+          <w:rFonts w:ascii="Calibri" w:hAnsi="Calibri" w:cs="Calibri"/>
+        </w:rPr>
+        <w:t>the control</w:t>
+      </w:r>
+      <w:r>
+        <w:rPr>
+          <w:rFonts w:ascii="Calibri" w:hAnsi="Calibri" w:cs="Calibri"/>
+        </w:rPr>
+        <w:t xml:space="preserve">s </w:t>
+      </w:r>
+      <w:r>
+        <w:rPr>
+          <w:rFonts w:ascii="Calibri" w:hAnsi="Calibri" w:cs="Calibri"/>
+        </w:rPr>
+        <w:t xml:space="preserve">present in our experiment </w:t>
+      </w:r>
+      <w:r>
+        <w:rPr>
+          <w:rFonts w:ascii="Calibri" w:hAnsi="Calibri" w:cs="Calibri"/>
+        </w:rPr>
+        <w:t>were reconstructed</w:t>
+      </w:r>
+      <w:r>
+        <w:rPr>
+          <w:rFonts w:ascii="Calibri" w:hAnsi="Calibri" w:cs="Calibri"/>
+        </w:rPr>
+        <w:t xml:space="preserve"> to a lower </w:t>
+      </w:r>
+      <w:r>
+        <w:rPr>
+          <w:rFonts w:ascii="Calibri" w:hAnsi="Calibri" w:cs="Calibri"/>
+        </w:rPr>
+        <w:t>%</w:t>
+      </w:r>
+      <w:proofErr w:type="spellStart"/>
+      <w:r>
+        <w:rPr>
+          <w:rFonts w:ascii="Calibri" w:hAnsi="Calibri" w:cs="Calibri"/>
+        </w:rPr>
+        <w:t>GpA</w:t>
+      </w:r>
+      <w:proofErr w:type="spellEnd"/>
+      <w:r>
+        <w:rPr>
+          <w:rFonts w:ascii="Calibri" w:hAnsi="Calibri" w:cs="Calibri"/>
+        </w:rPr>
+        <w:t xml:space="preserve"> </w:t>
+      </w:r>
+      <w:r>
+        <w:rPr>
+          <w:rFonts w:ascii="Calibri" w:hAnsi="Calibri" w:cs="Calibri"/>
+        </w:rPr>
+        <w:t xml:space="preserve">value than we’ve previously found in TOXGREEN. </w:t>
+      </w:r>
+    </w:p>
+    <w:p>
+      <w:pPr>
+        <w:spacing w:line="480" w:lineRule="auto"/>
+        <w:ind w:firstLine="360"/>
+        <w:jc w:val="both"/>
+        <w:rPr>
+          <w:rFonts w:ascii="Calibri" w:hAnsi="Calibri" w:cs="Calibri"/>
+        </w:rPr>
+      </w:pPr>
+      <w:r>
+        <w:rPr>
+          <w:rFonts w:ascii="Calibri" w:hAnsi="Calibri" w:cs="Calibri"/>
+        </w:rPr>
+        <w:t xml:space="preserve">I </w:t>
+      </w:r>
+      <w:r>
+        <w:rPr>
+          <w:rFonts w:ascii="Calibri" w:hAnsi="Calibri" w:cs="Calibri"/>
+        </w:rPr>
+        <w:t>conducted</w:t>
+      </w:r>
+      <w:r>
+        <w:rPr>
+          <w:rFonts w:ascii="Calibri" w:hAnsi="Calibri" w:cs="Calibri"/>
+        </w:rPr>
+        <w:t xml:space="preserve"> a separate low-throughput TOXGREEN experiment on the control sequences and a subset of</w:t>
+      </w:r>
+      <w:r>
+        <w:rPr>
+          <w:rFonts w:ascii="Calibri" w:hAnsi="Calibri" w:cs="Calibri"/>
+        </w:rPr>
+        <w:t xml:space="preserve"> my</w:t>
+      </w:r>
+      <w:r>
+        <w:rPr>
+          <w:rFonts w:ascii="Calibri" w:hAnsi="Calibri" w:cs="Calibri"/>
+        </w:rPr>
+        <w:t xml:space="preserve"> designed sequences. When I compared the TOXGREEN to the reconstructed </w:t>
+      </w:r>
+      <w:r>
+        <w:rPr>
+          <w:rFonts w:ascii="Calibri" w:hAnsi="Calibri" w:cs="Calibri"/>
+        </w:rPr>
+        <w:t>data</w:t>
+      </w:r>
+      <w:r>
+        <w:rPr>
+          <w:rFonts w:ascii="Calibri" w:hAnsi="Calibri" w:cs="Calibri"/>
+        </w:rPr>
+        <w:t>, the</w:t>
+      </w:r>
+      <w:r>
+        <w:rPr>
+          <w:rFonts w:ascii="Calibri" w:hAnsi="Calibri" w:cs="Calibri"/>
+        </w:rPr>
+        <w:t xml:space="preserve"> reconstructed values were </w:t>
+      </w:r>
+      <w:r>
+        <w:rPr>
+          <w:rFonts w:ascii="Calibri" w:hAnsi="Calibri" w:cs="Calibri"/>
+        </w:rPr>
+        <w:t>noticeably smaller</w:t>
+      </w:r>
+      <w:r>
+        <w:rPr>
+          <w:rFonts w:ascii="Calibri" w:hAnsi="Calibri" w:cs="Calibri"/>
+        </w:rPr>
+        <w:t xml:space="preserve"> for most sequences</w:t>
+      </w:r>
+      <w:r>
+        <w:rPr>
+          <w:rFonts w:ascii="Calibri" w:hAnsi="Calibri" w:cs="Calibri"/>
+        </w:rPr>
+        <w:t xml:space="preserve">. However, when </w:t>
+      </w:r>
+      <w:r>
+        <w:rPr>
+          <w:rFonts w:ascii="Calibri" w:hAnsi="Calibri" w:cs="Calibri"/>
+        </w:rPr>
+        <w:t>we plotted TOXGREEN versus the reconstruction</w:t>
+      </w:r>
+      <w:r>
+        <w:rPr>
+          <w:rFonts w:ascii="Calibri" w:hAnsi="Calibri" w:cs="Calibri"/>
+        </w:rPr>
+        <w:t xml:space="preserve">, we found a clear correlation between </w:t>
+      </w:r>
+      <w:r>
+        <w:rPr>
+          <w:rFonts w:ascii="Calibri" w:hAnsi="Calibri" w:cs="Calibri"/>
+        </w:rPr>
+        <w:t xml:space="preserve">the two datasets </w:t>
+      </w:r>
+      <w:r>
+        <w:rPr>
+          <w:rFonts w:ascii="Calibri" w:hAnsi="Calibri" w:cs="Calibri"/>
+        </w:rPr>
+        <w:t>(</w:t>
+      </w:r>
+      <w:r>
+        <w:rPr>
+          <w:rFonts w:ascii="Calibri" w:hAnsi="Calibri" w:cs="Calibri"/>
+        </w:rPr>
+        <w:t>Figure 3.5</w:t>
+      </w:r>
+      <w:r>
+        <w:rPr>
+          <w:rFonts w:ascii="Calibri" w:hAnsi="Calibri" w:cs="Calibri"/>
+        </w:rPr>
+        <w:t xml:space="preserve">). </w:t>
+      </w:r>
+      <w:r>
+        <w:rPr>
+          <w:rFonts w:ascii="Calibri" w:hAnsi="Calibri" w:cs="Calibri"/>
+        </w:rPr>
+        <w:t>To calibrate our reconstruction to TOXGREEN, w</w:t>
+      </w:r>
+      <w:r>
+        <w:rPr>
+          <w:rFonts w:ascii="Calibri" w:hAnsi="Calibri" w:cs="Calibri"/>
+        </w:rPr>
+        <w:t>e convert</w:t>
+      </w:r>
+      <w:r>
+        <w:rPr>
+          <w:rFonts w:ascii="Calibri" w:hAnsi="Calibri" w:cs="Calibri"/>
+        </w:rPr>
+        <w:t>ed</w:t>
+      </w:r>
+      <w:r>
+        <w:rPr>
+          <w:rFonts w:ascii="Calibri" w:hAnsi="Calibri" w:cs="Calibri"/>
+        </w:rPr>
+        <w:t xml:space="preserve"> the </w:t>
+      </w:r>
+      <w:r>
+        <w:rPr>
+          <w:rFonts w:ascii="Calibri" w:hAnsi="Calibri" w:cs="Calibri"/>
+        </w:rPr>
+        <w:t xml:space="preserve">values from the </w:t>
+      </w:r>
+      <w:r>
+        <w:rPr>
+          <w:rFonts w:ascii="Calibri" w:hAnsi="Calibri" w:cs="Calibri"/>
+        </w:rPr>
+        <w:t xml:space="preserve">reconstruction </w:t>
+      </w:r>
+      <w:r>
+        <w:rPr>
+          <w:rFonts w:ascii="Calibri" w:hAnsi="Calibri" w:cs="Calibri"/>
+        </w:rPr>
+        <w:t xml:space="preserve">data </w:t>
+      </w:r>
+      <w:r>
+        <w:rPr>
+          <w:rFonts w:ascii="Calibri" w:hAnsi="Calibri" w:cs="Calibri"/>
+        </w:rPr>
+        <w:t>to TOXGREEN</w:t>
+      </w:r>
+      <w:r>
+        <w:rPr>
+          <w:rFonts w:ascii="Calibri" w:hAnsi="Calibri" w:cs="Calibri"/>
+        </w:rPr>
+        <w:t xml:space="preserve"> fluorescence. W</w:t>
+      </w:r>
+      <w:r>
+        <w:rPr>
+          <w:rFonts w:ascii="Calibri" w:hAnsi="Calibri" w:cs="Calibri"/>
+        </w:rPr>
+        <w:t>e appl</w:t>
+      </w:r>
+      <w:r>
+        <w:rPr>
+          <w:rFonts w:ascii="Calibri" w:hAnsi="Calibri" w:cs="Calibri"/>
+        </w:rPr>
+        <w:t>ied</w:t>
+      </w:r>
+      <w:r>
+        <w:rPr>
+          <w:rFonts w:ascii="Calibri" w:hAnsi="Calibri" w:cs="Calibri"/>
+        </w:rPr>
+        <w:t xml:space="preserve"> the equation found by the correlation </w:t>
+      </w:r>
+      <w:r>
+        <w:rPr>
+          <w:rFonts w:ascii="Calibri" w:hAnsi="Calibri" w:cs="Calibri"/>
+        </w:rPr>
+        <w:t>between reconstructed fluorescence and TOXGREEN fluorescence</w:t>
+      </w:r>
+      <w:r>
+        <w:rPr>
+          <w:rFonts w:ascii="Calibri" w:hAnsi="Calibri" w:cs="Calibri"/>
+        </w:rPr>
+        <w:t>. The reconstructed fluorescence is multiplied by t</w:t>
+      </w:r>
+      <w:r>
+        <w:rPr>
+          <w:rFonts w:ascii="Calibri" w:hAnsi="Calibri" w:cs="Calibri"/>
+        </w:rPr>
+        <w:t>he slope and</w:t>
+      </w:r>
+      <w:r>
+        <w:rPr>
+          <w:rFonts w:ascii="Calibri" w:hAnsi="Calibri" w:cs="Calibri"/>
+        </w:rPr>
+        <w:t xml:space="preserve"> then subtracted by the</w:t>
+      </w:r>
+      <w:r>
+        <w:rPr>
+          <w:rFonts w:ascii="Calibri" w:hAnsi="Calibri" w:cs="Calibri"/>
+        </w:rPr>
+        <w:t xml:space="preserve"> y-intercept of the correlation. </w:t>
+      </w:r>
+      <w:r>
+        <w:rPr>
+          <w:rFonts w:ascii="Calibri" w:hAnsi="Calibri" w:cs="Calibri"/>
+        </w:rPr>
+        <w:t>The values</w:t>
+      </w:r>
+      <w:r>
+        <w:rPr>
+          <w:rFonts w:ascii="Calibri" w:hAnsi="Calibri" w:cs="Calibri"/>
+        </w:rPr>
+        <w:t xml:space="preserve"> for each sequence</w:t>
+      </w:r>
+      <w:r>
+        <w:rPr>
+          <w:rFonts w:ascii="Calibri" w:hAnsi="Calibri" w:cs="Calibri"/>
+        </w:rPr>
+        <w:t xml:space="preserve"> are averaged</w:t>
+      </w:r>
+      <w:r>
+        <w:rPr>
+          <w:rFonts w:ascii="Calibri" w:hAnsi="Calibri" w:cs="Calibri"/>
+        </w:rPr>
+        <w:t xml:space="preserve"> with their corresponding replicates </w:t>
+      </w:r>
+      <w:r>
+        <w:rPr>
+          <w:rFonts w:ascii="Calibri" w:hAnsi="Calibri" w:cs="Calibri"/>
+        </w:rPr>
+        <w:t>and normalized to</w:t>
+      </w:r>
+      <w:r>
+        <w:rPr>
+          <w:rFonts w:ascii="Calibri" w:hAnsi="Calibri" w:cs="Calibri"/>
+        </w:rPr>
+        <w:t xml:space="preserve"> the</w:t>
+      </w:r>
+      <w:r>
+        <w:rPr>
+          <w:rFonts w:ascii="Calibri" w:hAnsi="Calibri" w:cs="Calibri"/>
+        </w:rPr>
+        <w:t xml:space="preserve"> </w:t>
+      </w:r>
+      <w:proofErr w:type="spellStart"/>
+      <w:r>
+        <w:rPr>
+          <w:rFonts w:ascii="Calibri" w:hAnsi="Calibri" w:cs="Calibri"/>
+        </w:rPr>
+        <w:t>GpA</w:t>
+      </w:r>
+      <w:proofErr w:type="spellEnd"/>
+      <w:r>
+        <w:rPr>
+          <w:rFonts w:ascii="Calibri" w:hAnsi="Calibri" w:cs="Calibri"/>
+        </w:rPr>
+        <w:t xml:space="preserve"> sorted in each design population</w:t>
+      </w:r>
+      <w:r>
+        <w:rPr>
+          <w:rFonts w:ascii="Calibri" w:hAnsi="Calibri" w:cs="Calibri"/>
+        </w:rPr>
+        <w:t xml:space="preserve">. </w:t>
+      </w:r>
+      <w:r>
+        <w:rPr>
+          <w:rFonts w:ascii="Calibri" w:hAnsi="Calibri" w:cs="Calibri"/>
+        </w:rPr>
+        <w:t>This</w:t>
+      </w:r>
+      <w:r>
+        <w:rPr>
+          <w:rFonts w:ascii="Calibri" w:hAnsi="Calibri" w:cs="Calibri"/>
+        </w:rPr>
+        <w:t xml:space="preserve"> </w:t>
+      </w:r>
+      <w:r>
+        <w:rPr>
+          <w:rFonts w:ascii="Calibri" w:hAnsi="Calibri" w:cs="Calibri"/>
+        </w:rPr>
+        <w:t>conversion</w:t>
+      </w:r>
+      <w:r>
+        <w:rPr>
+          <w:rFonts w:ascii="Calibri" w:hAnsi="Calibri" w:cs="Calibri"/>
+        </w:rPr>
+        <w:t xml:space="preserve"> </w:t>
+      </w:r>
+      <w:r>
+        <w:rPr>
+          <w:rFonts w:ascii="Calibri" w:hAnsi="Calibri" w:cs="Calibri"/>
+        </w:rPr>
+        <w:t>let</w:t>
+      </w:r>
+      <w:r>
+        <w:rPr>
+          <w:rFonts w:ascii="Calibri" w:hAnsi="Calibri" w:cs="Calibri"/>
+        </w:rPr>
+        <w:t xml:space="preserve"> us differentiate </w:t>
+      </w:r>
+      <w:r>
+        <w:rPr>
+          <w:rFonts w:ascii="Calibri" w:hAnsi="Calibri" w:cs="Calibri"/>
+        </w:rPr>
+        <w:lastRenderedPageBreak/>
+        <w:t>between different levels of dimerization propensity</w:t>
+      </w:r>
+      <w:r>
+        <w:rPr>
+          <w:rFonts w:ascii="Calibri" w:hAnsi="Calibri" w:cs="Calibri"/>
+        </w:rPr>
+        <w:t xml:space="preserve"> as seen previously in TOXGREEN experiments</w:t>
+      </w:r>
+      <w:r>
+        <w:rPr>
+          <w:rFonts w:ascii="Calibri" w:hAnsi="Calibri" w:cs="Calibri"/>
+        </w:rPr>
+        <w:t>: monomers (0-35%), weak dimers (35-60%), and strong dimers (&gt;60%).</w:t>
       </w:r>
     </w:p>
     <w:p>
@@ -16471,14 +16300,7 @@
         <w:rPr>
           <w:rFonts w:ascii="Calibri" w:hAnsi="Calibri" w:cs="Calibri"/>
         </w:rPr>
-        <w:t xml:space="preserve"> and grown for 36H, with timepoints taken every 6 hours. The populations </w:t>
-      </w:r>
-      <w:r>
-        <w:rPr>
-          <w:rFonts w:ascii="Calibri" w:hAnsi="Calibri" w:cs="Calibri"/>
-        </w:rPr>
-        <w:lastRenderedPageBreak/>
-        <w:t>for each timepoint are spun down, plasmids extracted</w:t>
+        <w:t xml:space="preserve"> and grown for 36H, with timepoints taken every 6 hours. The populations for each timepoint are spun down, plasmids extracted</w:t>
       </w:r>
       <w:r>
         <w:rPr>
@@ -16632,21 +16454,7 @@
         <w:rPr>
           <w:rFonts w:ascii="Calibri" w:hAnsi="Calibri" w:cs="Calibri"/>
         </w:rPr>
-        <w:t xml:space="preserve"> designs </w:t>
-      </w:r>
-      <w:proofErr w:type="gramStart"/>
-      <w:r>
-        <w:rPr>
-          <w:rFonts w:ascii="Calibri" w:hAnsi="Calibri" w:cs="Calibri"/>
-        </w:rPr>
-        <w:t>present</w:t>
-      </w:r>
-      <w:proofErr w:type="gramEnd"/>
-      <w:r>
-        <w:rPr>
-          <w:rFonts w:ascii="Calibri" w:hAnsi="Calibri" w:cs="Calibri"/>
-        </w:rPr>
-        <w:t xml:space="preserve"> (</w:t>
+        <w:t xml:space="preserve"> designs present (</w:t>
       </w:r>
       <w:r>
         <w:rPr>
@@ -16680,25 +16488,7 @@
           <w:b/>
           <w:bCs/>
         </w:rPr>
-        <w:t xml:space="preserve"> </w:t>
-      </w:r>
-      <w:proofErr w:type="gramStart"/>
-      <w:r>
-        <w:rPr>
-          <w:rFonts w:ascii="Calibri" w:hAnsi="Calibri" w:cs="Calibri"/>
-          <w:b/>
-          <w:bCs/>
-        </w:rPr>
-        <w:t>similar to</w:t>
-      </w:r>
-      <w:proofErr w:type="gramEnd"/>
-      <w:r>
-        <w:rPr>
-          <w:rFonts w:ascii="Calibri" w:hAnsi="Calibri" w:cs="Calibri"/>
-          <w:b/>
-          <w:bCs/>
-        </w:rPr>
-        <w:t xml:space="preserve"> SMA maltose figures</w:t>
+        <w:t xml:space="preserve"> similar to SMA maltose figures</w:t>
       </w:r>
       <w:r>
         <w:rPr>
@@ -16873,14 +16663,14 @@
         <w:rPr>
           <w:rFonts w:ascii="Calibri" w:hAnsi="Calibri" w:cs="Calibri"/>
         </w:rPr>
-        <w:t xml:space="preserve"> does not impact association, possibly </w:t>
-      </w:r>
-      <w:proofErr w:type="gramStart"/>
-      <w:r>
-        <w:rPr>
-          <w:rFonts w:ascii="Calibri" w:hAnsi="Calibri" w:cs="Calibri"/>
-        </w:rPr>
-        <w:t>as a</w:t>
+        <w:t xml:space="preserve"> does not impact association, possibly as </w:t>
+      </w:r>
+      <w:r>
+        <w:rPr>
+          <w:rFonts w:ascii="Calibri" w:hAnsi="Calibri" w:cs="Calibri"/>
+        </w:rPr>
+        <w:lastRenderedPageBreak/>
+        <w:t>a</w:t>
       </w:r>
       <w:r>
         <w:rPr>
@@ -16894,7 +16684,6 @@
         </w:rPr>
         <w:t>of</w:t>
       </w:r>
-      <w:proofErr w:type="gramEnd"/>
       <w:r>
         <w:rPr>
           <w:rFonts w:ascii="Calibri" w:hAnsi="Calibri" w:cs="Calibri"/>
@@ -17160,7 +16949,6 @@
       </w:pPr>
       <w:bookmarkStart w:id="21" w:name="_Toc171062291"/>
       <w:r>
-        <w:lastRenderedPageBreak/>
         <w:t>3.</w:t>
       </w:r>
       <w:r>
@@ -17236,21 +17024,7 @@
         <w:rPr>
           <w:rFonts w:ascii="Calibri" w:hAnsi="Calibri" w:cs="Calibri"/>
         </w:rPr>
-        <w:t xml:space="preserve">), we are unable to predict their dimerization propensity using our energetics. However, </w:t>
-      </w:r>
-      <w:proofErr w:type="gramStart"/>
-      <w:r>
-        <w:rPr>
-          <w:rFonts w:ascii="Calibri" w:hAnsi="Calibri" w:cs="Calibri"/>
-        </w:rPr>
-        <w:t>a majority of</w:t>
-      </w:r>
-      <w:proofErr w:type="gramEnd"/>
-      <w:r>
-        <w:rPr>
-          <w:rFonts w:ascii="Calibri" w:hAnsi="Calibri" w:cs="Calibri"/>
-        </w:rPr>
-        <w:t xml:space="preserve"> our designs outside of the </w:t>
+        <w:t xml:space="preserve">), we are unable to predict their dimerization propensity using our energetics. However, a majority of our designs outside of the </w:t>
       </w:r>
       <w:proofErr w:type="spellStart"/>
       <w:r>
@@ -17449,21 +17223,7 @@
         <w:rPr>
           <w:rFonts w:ascii="Calibri" w:hAnsi="Calibri" w:cs="Calibri"/>
         </w:rPr>
-        <w:t xml:space="preserve"> if our proteins </w:t>
-      </w:r>
-      <w:proofErr w:type="gramStart"/>
-      <w:r>
-        <w:rPr>
-          <w:rFonts w:ascii="Calibri" w:hAnsi="Calibri" w:cs="Calibri"/>
-        </w:rPr>
-        <w:t>associate</w:t>
-      </w:r>
-      <w:proofErr w:type="gramEnd"/>
-      <w:r>
-        <w:rPr>
-          <w:rFonts w:ascii="Calibri" w:hAnsi="Calibri" w:cs="Calibri"/>
-        </w:rPr>
-        <w:t xml:space="preserve"> solely by packing, I conducted an experiment where we mutated our proteins to remove the potential for hydrogen bonding.</w:t>
+        <w:t xml:space="preserve"> if our proteins associate solely by packing, I conducted an experiment where we mutated our proteins to remove the potential for hydrogen bonding.</w:t>
       </w:r>
       <w:r>
         <w:rPr>
@@ -17535,7 +17295,14 @@
         <w:rPr>
           <w:rFonts w:ascii="Calibri" w:hAnsi="Calibri" w:cs="Calibri"/>
         </w:rPr>
-        <w:t xml:space="preserve">. I identified 17 proteins that associated </w:t>
+        <w:t xml:space="preserve">. I identified 17 </w:t>
+      </w:r>
+      <w:r>
+        <w:rPr>
+          <w:rFonts w:ascii="Calibri" w:hAnsi="Calibri" w:cs="Calibri"/>
+        </w:rPr>
+        <w:lastRenderedPageBreak/>
+        <w:t xml:space="preserve">proteins that associated </w:t>
       </w:r>
       <w:r>
         <w:rPr>
@@ -17759,14 +17526,7 @@
         <w:rPr>
           <w:rFonts w:ascii="Calibri" w:hAnsi="Calibri" w:cs="Calibri"/>
         </w:rPr>
-        <w:t xml:space="preserve">13/17 </w:t>
-      </w:r>
-      <w:r>
-        <w:rPr>
-          <w:rFonts w:ascii="Calibri" w:hAnsi="Calibri" w:cs="Calibri"/>
-        </w:rPr>
-        <w:lastRenderedPageBreak/>
-        <w:t xml:space="preserve">proteins </w:t>
+        <w:t xml:space="preserve">13/17 proteins </w:t>
       </w:r>
       <w:r>
         <w:rPr>
@@ -18942,35 +18702,119 @@
           <w:bCs/>
         </w:rPr>
       </w:pPr>
+    </w:p>
+    <w:p>
+      <w:pPr>
+        <w:spacing w:line="480" w:lineRule="auto"/>
+        <w:jc w:val="both"/>
+        <w:rPr>
+          <w:rFonts w:ascii="Calibri" w:hAnsi="Calibri" w:cs="Calibri"/>
+        </w:rPr>
+      </w:pPr>
+      <w:r>
+        <w:rPr>
+          <w:rFonts w:ascii="Calibri" w:hAnsi="Calibri" w:cs="Calibri"/>
+        </w:rPr>
+        <w:lastRenderedPageBreak/>
+        <w:t>S8 Figure for ala vs leucine termini</w:t>
+      </w:r>
+    </w:p>
+    <w:p>
+      <w:pPr>
+        <w:spacing w:line="480" w:lineRule="auto"/>
+        <w:jc w:val="both"/>
+        <w:rPr>
+          <w:rFonts w:ascii="Calibri" w:hAnsi="Calibri" w:cs="Calibri"/>
+        </w:rPr>
+      </w:pPr>
+      <w:r>
+        <w:rPr>
+          <w:rFonts w:ascii="Calibri" w:hAnsi="Calibri" w:cs="Calibri"/>
+        </w:rPr>
+        <w:t>During my design run, I encountered an issue upon visual inspection of my poly-Leucine standardized sequence PDBs: interfaces often included voids to accommodate Leucine at the termini, preventing clashing interactions (</w:t>
+      </w:r>
       <w:r>
         <w:rPr>
           <w:rFonts w:ascii="Calibri" w:hAnsi="Calibri" w:cs="Calibri"/>
           <w:b/>
           <w:bCs/>
         </w:rPr>
-        <w:br w:type="page"/>
+        <w:t>figure</w:t>
+      </w:r>
+      <w:r>
+        <w:rPr>
+          <w:rFonts w:ascii="Calibri" w:hAnsi="Calibri" w:cs="Calibri"/>
+        </w:rPr>
+        <w:t>). Although these designs had a considerable amount of van der Waals packing according to our energetics, we wanted to ensure that the interface was driving association. I chose to repeat my design process with the smaller AA Alanine at the termini. These structures were found to include less voids and a well packed interface (</w:t>
+      </w:r>
+      <w:r>
+        <w:rPr>
+          <w:rFonts w:ascii="Calibri" w:hAnsi="Calibri" w:cs="Calibri"/>
+          <w:b/>
+          <w:bCs/>
+        </w:rPr>
+        <w:t>figure?</w:t>
+      </w:r>
+      <w:r>
+        <w:rPr>
+          <w:rFonts w:ascii="Calibri" w:hAnsi="Calibri" w:cs="Calibri"/>
+        </w:rPr>
+        <w:t>). Although the termini are unchanged in our experiment, we included these Alanine termini designs in our dataset with the assumption that helices in the experiment would be more flexible to accommodate these interfaces than our rigid helices.</w:t>
+      </w:r>
+      <w:r>
+        <w:rPr>
+          <w:rFonts w:ascii="Calibri" w:hAnsi="Calibri" w:cs="Calibri"/>
+          <w:b/>
+          <w:bCs/>
+        </w:rPr>
+        <w:t xml:space="preserve"> (add to a supplementary figure</w:t>
+      </w:r>
+      <w:r>
+        <w:rPr>
+          <w:rFonts w:ascii="Calibri" w:hAnsi="Calibri" w:cs="Calibri"/>
+          <w:b/>
+          <w:bCs/>
+        </w:rPr>
+        <w:t>; just a detail)</w:t>
       </w:r>
     </w:p>
     <w:p>
       <w:pPr>
         <w:rPr>
           <w:rFonts w:ascii="Calibri" w:hAnsi="Calibri" w:cs="Calibri"/>
+        </w:rPr>
+      </w:pPr>
+      <w:r>
+        <w:rPr>
+          <w:rFonts w:ascii="Calibri" w:hAnsi="Calibri" w:cs="Calibri"/>
+        </w:rPr>
+        <w:br w:type="page"/>
+      </w:r>
+    </w:p>
+    <w:p>
+      <w:pPr>
+        <w:rPr>
+          <w:rFonts w:ascii="Calibri" w:hAnsi="Calibri" w:cs="Calibri"/>
           <w:b/>
           <w:bCs/>
         </w:rPr>
       </w:pPr>
-    </w:p>
-    <w:p>
-      <w:pPr>
-        <w:rPr>
-          <w:rFonts w:ascii="Calibri" w:hAnsi="Calibri" w:cs="Calibri"/>
-        </w:rPr>
-      </w:pPr>
-      <w:r>
-        <w:rPr>
-          <w:rFonts w:ascii="Calibri" w:hAnsi="Calibri" w:cs="Calibri"/>
-        </w:rPr>
-        <w:t>Tables for explaining outputs for each script</w:t>
+      <w:r>
+        <w:rPr>
+          <w:rFonts w:ascii="Calibri" w:hAnsi="Calibri" w:cs="Calibri"/>
+          <w:b/>
+          <w:bCs/>
+        </w:rPr>
+        <w:lastRenderedPageBreak/>
+        <w:t>Supplementary t</w:t>
+      </w:r>
+      <w:r>
+        <w:rPr>
+          <w:rFonts w:ascii="Calibri" w:hAnsi="Calibri" w:cs="Calibri"/>
+          <w:b/>
+          <w:bCs/>
+        </w:rPr>
+        <w:t>ables for explaining outputs for each script</w:t>
       </w:r>
     </w:p>
     <w:p>
@@ -19583,16 +19427,8 @@
               <w:rPr>
                 <w:rFonts w:ascii="Calibri" w:hAnsi="Calibri" w:cs="Calibri"/>
               </w:rPr>
-              <w:t xml:space="preserve">Structural trajectory for the backbone </w:t>
+              <w:t>Structural trajectory for the backbone repack</w:t>
             </w:r>
-            <w:proofErr w:type="gramStart"/>
-            <w:r>
-              <w:rPr>
-                <w:rFonts w:ascii="Calibri" w:hAnsi="Calibri" w:cs="Calibri"/>
-              </w:rPr>
-              <w:t>repack</w:t>
-            </w:r>
-            <w:proofErr w:type="gramEnd"/>
           </w:p>
         </w:tc>
       </w:tr>
@@ -20098,7 +19934,6 @@
               <w:rPr>
                 <w:rFonts w:ascii="Calibri" w:hAnsi="Calibri" w:cs="Calibri"/>
               </w:rPr>
-              <w:lastRenderedPageBreak/>
               <w:t>#_repack.out</w:t>
             </w:r>
           </w:p>
@@ -20117,21 +19952,7 @@
               <w:rPr>
                 <w:rFonts w:ascii="Calibri" w:hAnsi="Calibri" w:cs="Calibri"/>
               </w:rPr>
-              <w:t xml:space="preserve">Output file for each structure repack, with the time elapsed and the before and after </w:t>
-            </w:r>
-            <w:proofErr w:type="gramStart"/>
-            <w:r>
-              <w:rPr>
-                <w:rFonts w:ascii="Calibri" w:hAnsi="Calibri" w:cs="Calibri"/>
-              </w:rPr>
-              <w:t>repack</w:t>
-            </w:r>
-            <w:proofErr w:type="gramEnd"/>
-            <w:r>
-              <w:rPr>
-                <w:rFonts w:ascii="Calibri" w:hAnsi="Calibri" w:cs="Calibri"/>
-              </w:rPr>
-              <w:t xml:space="preserve"> energies</w:t>
+              <w:t>Output file for each structure repack, with the time elapsed and the before and after repack energies</w:t>
             </w:r>
           </w:p>
         </w:tc>
@@ -20191,6 +20012,7 @@
               <w:rPr>
                 <w:rFonts w:ascii="Calibri" w:hAnsi="Calibri" w:cs="Calibri"/>
               </w:rPr>
+              <w:lastRenderedPageBreak/>
               <w:t>energyFile.csv</w:t>
             </w:r>
           </w:p>
@@ -20458,19 +20280,6 @@
       <w:pPr>
         <w:rPr>
           <w:rFonts w:ascii="Calibri" w:hAnsi="Calibri" w:cs="Calibri"/>
-        </w:rPr>
-      </w:pPr>
-      <w:r>
-        <w:rPr>
-          <w:rFonts w:ascii="Calibri" w:hAnsi="Calibri" w:cs="Calibri"/>
-        </w:rPr>
-        <w:t>Python</w:t>
-      </w:r>
-    </w:p>
-    <w:p>
-      <w:pPr>
-        <w:rPr>
-          <w:rFonts w:ascii="Calibri" w:hAnsi="Calibri" w:cs="Calibri"/>
           <w:b/>
           <w:bCs/>
         </w:rPr>
@@ -20481,25 +20290,15 @@
           <w:b/>
           <w:bCs/>
         </w:rPr>
-        <w:t xml:space="preserve">…whatever used to get </w:t>
-      </w:r>
-      <w:proofErr w:type="spellStart"/>
+        <w:t>Python</w:t>
+      </w:r>
       <w:r>
         <w:rPr>
           <w:rFonts w:ascii="Calibri" w:hAnsi="Calibri" w:cs="Calibri"/>
           <w:b/>
           <w:bCs/>
         </w:rPr>
-        <w:t>kdes</w:t>
-      </w:r>
-      <w:proofErr w:type="spellEnd"/>
-      <w:r>
-        <w:rPr>
-          <w:rFonts w:ascii="Calibri" w:hAnsi="Calibri" w:cs="Calibri"/>
-          <w:b/>
-          <w:bCs/>
-        </w:rPr>
-        <w:t xml:space="preserve"> and such…</w:t>
+        <w:t xml:space="preserve"> Scripts</w:t>
       </w:r>
     </w:p>
     <w:p>
@@ -21173,7 +20972,6 @@
               <w:rPr>
                 <w:rFonts w:ascii="Calibri" w:hAnsi="Calibri" w:cs="Calibri"/>
               </w:rPr>
-              <w:lastRenderedPageBreak/>
               <w:t>compileFilesFromDirectories.py</w:t>
             </w:r>
           </w:p>
@@ -21316,6 +21114,7 @@
               <w:rPr>
                 <w:rFonts w:ascii="Calibri" w:hAnsi="Calibri" w:cs="Calibri"/>
               </w:rPr>
+              <w:lastRenderedPageBreak/>
               <w:t>combineFilesAndPlot.py</w:t>
             </w:r>
           </w:p>
@@ -21936,6 +21735,9 @@
         <w:pStyle w:val="EndNoteBibliography"/>
         <w:spacing w:after="0"/>
         <w:ind w:left="720" w:hanging="720"/>
+        <w:rPr>
+          <w:rFonts w:ascii="Calibri" w:hAnsi="Calibri" w:cs="Calibri"/>
+        </w:rPr>
       </w:pPr>
       <w:r>
         <w:rPr>
@@ -21956,35 +21758,50 @@
         <w:fldChar w:fldCharType="separate"/>
       </w:r>
       <w:r>
+        <w:rPr>
+          <w:rFonts w:ascii="Calibri" w:hAnsi="Calibri" w:cs="Calibri"/>
+        </w:rPr>
         <w:t xml:space="preserve">Anderson, S. M., Mueller, B. K., Lange, E. J., &amp; Senes, A. (2017). Combination of Cα-H Hydrogen Bonds and van der Waals Packing Modulates the Stability of GxxxG-Mediated Dimers in Membranes. </w:t>
       </w:r>
       <w:r>
         <w:rPr>
+          <w:rFonts w:ascii="Calibri" w:hAnsi="Calibri" w:cs="Calibri"/>
           <w:i/>
         </w:rPr>
         <w:t>J Am Chem Soc</w:t>
       </w:r>
       <w:r>
+        <w:rPr>
+          <w:rFonts w:ascii="Calibri" w:hAnsi="Calibri" w:cs="Calibri"/>
+        </w:rPr>
         <w:t>,</w:t>
       </w:r>
       <w:r>
         <w:rPr>
+          <w:rFonts w:ascii="Calibri" w:hAnsi="Calibri" w:cs="Calibri"/>
           <w:i/>
         </w:rPr>
         <w:t xml:space="preserve"> 139</w:t>
       </w:r>
       <w:r>
+        <w:rPr>
+          <w:rFonts w:ascii="Calibri" w:hAnsi="Calibri" w:cs="Calibri"/>
+        </w:rPr>
         <w:t xml:space="preserve">(44), 15774-15783. </w:t>
       </w:r>
       <w:hyperlink r:id="rId25" w:history="1">
         <w:r>
           <w:rPr>
             <w:rStyle w:val="Hyperlink"/>
+            <w:rFonts w:ascii="Calibri" w:hAnsi="Calibri" w:cs="Calibri"/>
           </w:rPr>
           <w:t>https://doi.org/10.1021/jacs.7b07505</w:t>
         </w:r>
       </w:hyperlink>
       <w:r>
+        <w:rPr>
+          <w:rFonts w:ascii="Calibri" w:hAnsi="Calibri" w:cs="Calibri"/>
+        </w:rPr>
         <w:t xml:space="preserve"> </w:t>
       </w:r>
     </w:p>
@@ -21993,37 +21810,55 @@
         <w:pStyle w:val="EndNoteBibliography"/>
         <w:spacing w:after="0"/>
         <w:ind w:left="720" w:hanging="720"/>
-      </w:pPr>
-      <w:r>
+        <w:rPr>
+          <w:rFonts w:ascii="Calibri" w:hAnsi="Calibri" w:cs="Calibri"/>
+        </w:rPr>
+      </w:pPr>
+      <w:r>
+        <w:rPr>
+          <w:rFonts w:ascii="Calibri" w:hAnsi="Calibri" w:cs="Calibri"/>
+        </w:rPr>
         <w:t xml:space="preserve">Arinaminpathy, Y., Khurana, E., Engelman, D. M., &amp; Gerstein, M. B. (2009). Computational analysis of membrane proteins: the largest class of drug targets. </w:t>
       </w:r>
       <w:r>
         <w:rPr>
+          <w:rFonts w:ascii="Calibri" w:hAnsi="Calibri" w:cs="Calibri"/>
           <w:i/>
         </w:rPr>
         <w:t>Drug Discovery Today</w:t>
       </w:r>
       <w:r>
+        <w:rPr>
+          <w:rFonts w:ascii="Calibri" w:hAnsi="Calibri" w:cs="Calibri"/>
+        </w:rPr>
         <w:t>,</w:t>
       </w:r>
       <w:r>
         <w:rPr>
+          <w:rFonts w:ascii="Calibri" w:hAnsi="Calibri" w:cs="Calibri"/>
           <w:i/>
         </w:rPr>
         <w:t xml:space="preserve"> 14</w:t>
       </w:r>
       <w:r>
+        <w:rPr>
+          <w:rFonts w:ascii="Calibri" w:hAnsi="Calibri" w:cs="Calibri"/>
+        </w:rPr>
         <w:t xml:space="preserve">(23), 1130-1135. </w:t>
       </w:r>
       <w:hyperlink r:id="rId26" w:history="1">
         <w:r>
           <w:rPr>
             <w:rStyle w:val="Hyperlink"/>
+            <w:rFonts w:ascii="Calibri" w:hAnsi="Calibri" w:cs="Calibri"/>
           </w:rPr>
           <w:t>https://doi.org/https://doi.org/10.1016/j.drudis.2009.08.006</w:t>
         </w:r>
       </w:hyperlink>
       <w:r>
+        <w:rPr>
+          <w:rFonts w:ascii="Calibri" w:hAnsi="Calibri" w:cs="Calibri"/>
+        </w:rPr>
         <w:t xml:space="preserve"> </w:t>
       </w:r>
     </w:p>
@@ -22032,37 +21867,55 @@
         <w:pStyle w:val="EndNoteBibliography"/>
         <w:spacing w:after="0"/>
         <w:ind w:left="720" w:hanging="720"/>
-      </w:pPr>
-      <w:r>
+        <w:rPr>
+          <w:rFonts w:ascii="Calibri" w:hAnsi="Calibri" w:cs="Calibri"/>
+        </w:rPr>
+      </w:pPr>
+      <w:r>
+        <w:rPr>
+          <w:rFonts w:ascii="Calibri" w:hAnsi="Calibri" w:cs="Calibri"/>
+        </w:rPr>
         <w:t xml:space="preserve">Ash, W. L., Stockner, T., MacCallum, J. L., &amp; Tieleman, D. P. (2004). Computer modeling of polyleucine-based coiled coil dimers in a realistic membrane environment: insight into helix-helix interactions in membrane proteins. </w:t>
       </w:r>
       <w:r>
         <w:rPr>
+          <w:rFonts w:ascii="Calibri" w:hAnsi="Calibri" w:cs="Calibri"/>
           <w:i/>
         </w:rPr>
         <w:t>Biochemistry</w:t>
       </w:r>
       <w:r>
+        <w:rPr>
+          <w:rFonts w:ascii="Calibri" w:hAnsi="Calibri" w:cs="Calibri"/>
+        </w:rPr>
         <w:t>,</w:t>
       </w:r>
       <w:r>
         <w:rPr>
+          <w:rFonts w:ascii="Calibri" w:hAnsi="Calibri" w:cs="Calibri"/>
           <w:i/>
         </w:rPr>
         <w:t xml:space="preserve"> 43</w:t>
       </w:r>
       <w:r>
+        <w:rPr>
+          <w:rFonts w:ascii="Calibri" w:hAnsi="Calibri" w:cs="Calibri"/>
+        </w:rPr>
         <w:t xml:space="preserve">(28), 9050-9060. </w:t>
       </w:r>
       <w:hyperlink r:id="rId27" w:history="1">
         <w:r>
           <w:rPr>
             <w:rStyle w:val="Hyperlink"/>
+            <w:rFonts w:ascii="Calibri" w:hAnsi="Calibri" w:cs="Calibri"/>
           </w:rPr>
           <w:t>https://doi.org/10.1021/bi0494572</w:t>
         </w:r>
       </w:hyperlink>
       <w:r>
+        <w:rPr>
+          <w:rFonts w:ascii="Calibri" w:hAnsi="Calibri" w:cs="Calibri"/>
+        </w:rPr>
         <w:t xml:space="preserve"> </w:t>
       </w:r>
     </w:p>
@@ -22071,26 +21924,40 @@
         <w:pStyle w:val="EndNoteBibliography"/>
         <w:spacing w:after="0"/>
         <w:ind w:left="720" w:hanging="720"/>
-      </w:pPr>
-      <w:r>
+        <w:rPr>
+          <w:rFonts w:ascii="Calibri" w:hAnsi="Calibri" w:cs="Calibri"/>
+        </w:rPr>
+      </w:pPr>
+      <w:r>
+        <w:rPr>
+          <w:rFonts w:ascii="Calibri" w:hAnsi="Calibri" w:cs="Calibri"/>
+        </w:rPr>
         <w:t xml:space="preserve">Berman, H. M., Westbrook, J., Feng, Z., Gilliland, G., Bhat, T. N., Weissig, H.,…Bourne, P. E. (2000). The protein data bank. </w:t>
       </w:r>
       <w:r>
         <w:rPr>
+          <w:rFonts w:ascii="Calibri" w:hAnsi="Calibri" w:cs="Calibri"/>
           <w:i/>
         </w:rPr>
         <w:t>Nucleic acids research</w:t>
       </w:r>
       <w:r>
+        <w:rPr>
+          <w:rFonts w:ascii="Calibri" w:hAnsi="Calibri" w:cs="Calibri"/>
+        </w:rPr>
         <w:t>,</w:t>
       </w:r>
       <w:r>
         <w:rPr>
+          <w:rFonts w:ascii="Calibri" w:hAnsi="Calibri" w:cs="Calibri"/>
           <w:i/>
         </w:rPr>
         <w:t xml:space="preserve"> 28</w:t>
       </w:r>
       <w:r>
+        <w:rPr>
+          <w:rFonts w:ascii="Calibri" w:hAnsi="Calibri" w:cs="Calibri"/>
+        </w:rPr>
         <w:t xml:space="preserve">(1), 235-242. </w:t>
       </w:r>
     </w:p>
@@ -22099,37 +21966,55 @@
         <w:pStyle w:val="EndNoteBibliography"/>
         <w:spacing w:after="0"/>
         <w:ind w:left="720" w:hanging="720"/>
-      </w:pPr>
-      <w:r>
+        <w:rPr>
+          <w:rFonts w:ascii="Calibri" w:hAnsi="Calibri" w:cs="Calibri"/>
+        </w:rPr>
+      </w:pPr>
+      <w:r>
+        <w:rPr>
+          <w:rFonts w:ascii="Calibri" w:hAnsi="Calibri" w:cs="Calibri"/>
+        </w:rPr>
         <w:t xml:space="preserve">Bornberg-Bauer, E., Rivals, E., &amp; Vingron, M. (1998). Computational approaches to identify leucine zippers. </w:t>
       </w:r>
       <w:r>
         <w:rPr>
+          <w:rFonts w:ascii="Calibri" w:hAnsi="Calibri" w:cs="Calibri"/>
           <w:i/>
         </w:rPr>
         <w:t>Nucleic Acids Research</w:t>
       </w:r>
       <w:r>
+        <w:rPr>
+          <w:rFonts w:ascii="Calibri" w:hAnsi="Calibri" w:cs="Calibri"/>
+        </w:rPr>
         <w:t>,</w:t>
       </w:r>
       <w:r>
         <w:rPr>
+          <w:rFonts w:ascii="Calibri" w:hAnsi="Calibri" w:cs="Calibri"/>
           <w:i/>
         </w:rPr>
         <w:t xml:space="preserve"> 26</w:t>
       </w:r>
       <w:r>
+        <w:rPr>
+          <w:rFonts w:ascii="Calibri" w:hAnsi="Calibri" w:cs="Calibri"/>
+        </w:rPr>
         <w:t xml:space="preserve">(11), 2740-2746. </w:t>
       </w:r>
       <w:hyperlink r:id="rId28" w:history="1">
         <w:r>
           <w:rPr>
             <w:rStyle w:val="Hyperlink"/>
+            <w:rFonts w:ascii="Calibri" w:hAnsi="Calibri" w:cs="Calibri"/>
           </w:rPr>
           <w:t>https://doi.org/10.1093/nar/26.11.2740</w:t>
         </w:r>
       </w:hyperlink>
       <w:r>
+        <w:rPr>
+          <w:rFonts w:ascii="Calibri" w:hAnsi="Calibri" w:cs="Calibri"/>
+        </w:rPr>
         <w:t xml:space="preserve"> </w:t>
       </w:r>
     </w:p>
@@ -22138,27 +22023,40 @@
         <w:pStyle w:val="EndNoteBibliography"/>
         <w:spacing w:after="0"/>
         <w:ind w:left="720" w:hanging="720"/>
-      </w:pPr>
-      <w:r>
-        <w:lastRenderedPageBreak/>
+        <w:rPr>
+          <w:rFonts w:ascii="Calibri" w:hAnsi="Calibri" w:cs="Calibri"/>
+        </w:rPr>
+      </w:pPr>
+      <w:r>
+        <w:rPr>
+          <w:rFonts w:ascii="Calibri" w:hAnsi="Calibri" w:cs="Calibri"/>
+        </w:rPr>
         <w:t xml:space="preserve">DeLano, W. L. (2002). Pymol: An open-source molecular graphics tool. </w:t>
       </w:r>
       <w:r>
         <w:rPr>
+          <w:rFonts w:ascii="Calibri" w:hAnsi="Calibri" w:cs="Calibri"/>
           <w:i/>
         </w:rPr>
         <w:t>CCP4 Newsl. Protein Crystallogr</w:t>
       </w:r>
       <w:r>
+        <w:rPr>
+          <w:rFonts w:ascii="Calibri" w:hAnsi="Calibri" w:cs="Calibri"/>
+        </w:rPr>
         <w:t>,</w:t>
       </w:r>
       <w:r>
         <w:rPr>
+          <w:rFonts w:ascii="Calibri" w:hAnsi="Calibri" w:cs="Calibri"/>
           <w:i/>
         </w:rPr>
         <w:t xml:space="preserve"> 40</w:t>
       </w:r>
       <w:r>
+        <w:rPr>
+          <w:rFonts w:ascii="Calibri" w:hAnsi="Calibri" w:cs="Calibri"/>
+        </w:rPr>
         <w:t xml:space="preserve">(1), 82-92. </w:t>
       </w:r>
     </w:p>
@@ -22167,37 +22065,55 @@
         <w:pStyle w:val="EndNoteBibliography"/>
         <w:spacing w:after="0"/>
         <w:ind w:left="720" w:hanging="720"/>
-      </w:pPr>
-      <w:r>
+        <w:rPr>
+          <w:rFonts w:ascii="Calibri" w:hAnsi="Calibri" w:cs="Calibri"/>
+        </w:rPr>
+      </w:pPr>
+      <w:r>
+        <w:rPr>
+          <w:rFonts w:ascii="Calibri" w:hAnsi="Calibri" w:cs="Calibri"/>
+        </w:rPr>
         <w:t xml:space="preserve">Elofsson, A., &amp; von Heijne, G. (2007). Membrane protein structure: prediction versus reality. </w:t>
       </w:r>
       <w:r>
         <w:rPr>
+          <w:rFonts w:ascii="Calibri" w:hAnsi="Calibri" w:cs="Calibri"/>
           <w:i/>
         </w:rPr>
         <w:t>Annu Rev Biochem</w:t>
       </w:r>
       <w:r>
+        <w:rPr>
+          <w:rFonts w:ascii="Calibri" w:hAnsi="Calibri" w:cs="Calibri"/>
+        </w:rPr>
         <w:t>,</w:t>
       </w:r>
       <w:r>
         <w:rPr>
+          <w:rFonts w:ascii="Calibri" w:hAnsi="Calibri" w:cs="Calibri"/>
           <w:i/>
         </w:rPr>
         <w:t xml:space="preserve"> 76</w:t>
       </w:r>
       <w:r>
+        <w:rPr>
+          <w:rFonts w:ascii="Calibri" w:hAnsi="Calibri" w:cs="Calibri"/>
+        </w:rPr>
         <w:t xml:space="preserve">, 125-140. </w:t>
       </w:r>
       <w:hyperlink r:id="rId29" w:history="1">
         <w:r>
           <w:rPr>
             <w:rStyle w:val="Hyperlink"/>
+            <w:rFonts w:ascii="Calibri" w:hAnsi="Calibri" w:cs="Calibri"/>
           </w:rPr>
           <w:t>https://doi.org/10.1146/annurev.biochem.76.052705.163539</w:t>
         </w:r>
       </w:hyperlink>
       <w:r>
+        <w:rPr>
+          <w:rFonts w:ascii="Calibri" w:hAnsi="Calibri" w:cs="Calibri"/>
+        </w:rPr>
         <w:t xml:space="preserve"> </w:t>
       </w:r>
     </w:p>
@@ -22206,37 +22122,55 @@
         <w:pStyle w:val="EndNoteBibliography"/>
         <w:spacing w:after="0"/>
         <w:ind w:left="720" w:hanging="720"/>
-      </w:pPr>
-      <w:r>
+        <w:rPr>
+          <w:rFonts w:ascii="Calibri" w:hAnsi="Calibri" w:cs="Calibri"/>
+        </w:rPr>
+      </w:pPr>
+      <w:r>
+        <w:rPr>
+          <w:rFonts w:ascii="Calibri" w:hAnsi="Calibri" w:cs="Calibri"/>
+        </w:rPr>
         <w:t xml:space="preserve">Ghirlanda, G. (2009). Design of membrane proteins: toward functional systems. </w:t>
       </w:r>
       <w:r>
         <w:rPr>
+          <w:rFonts w:ascii="Calibri" w:hAnsi="Calibri" w:cs="Calibri"/>
           <w:i/>
         </w:rPr>
         <w:t>Current Opinion in Chemical Biology</w:t>
       </w:r>
       <w:r>
+        <w:rPr>
+          <w:rFonts w:ascii="Calibri" w:hAnsi="Calibri" w:cs="Calibri"/>
+        </w:rPr>
         <w:t>,</w:t>
       </w:r>
       <w:r>
         <w:rPr>
+          <w:rFonts w:ascii="Calibri" w:hAnsi="Calibri" w:cs="Calibri"/>
           <w:i/>
         </w:rPr>
         <w:t xml:space="preserve"> 13</w:t>
       </w:r>
       <w:r>
+        <w:rPr>
+          <w:rFonts w:ascii="Calibri" w:hAnsi="Calibri" w:cs="Calibri"/>
+        </w:rPr>
         <w:t xml:space="preserve">(5), 643-651. </w:t>
       </w:r>
       <w:hyperlink r:id="rId30" w:history="1">
         <w:r>
           <w:rPr>
             <w:rStyle w:val="Hyperlink"/>
+            <w:rFonts w:ascii="Calibri" w:hAnsi="Calibri" w:cs="Calibri"/>
           </w:rPr>
           <w:t>https://doi.org/https://doi.org/10.1016/j.cbpa.2009.09.017</w:t>
         </w:r>
       </w:hyperlink>
       <w:r>
+        <w:rPr>
+          <w:rFonts w:ascii="Calibri" w:hAnsi="Calibri" w:cs="Calibri"/>
+        </w:rPr>
         <w:t xml:space="preserve"> </w:t>
       </w:r>
     </w:p>
@@ -22245,37 +22179,56 @@
         <w:pStyle w:val="EndNoteBibliography"/>
         <w:spacing w:after="0"/>
         <w:ind w:left="720" w:hanging="720"/>
-      </w:pPr>
-      <w:r>
+        <w:rPr>
+          <w:rFonts w:ascii="Calibri" w:hAnsi="Calibri" w:cs="Calibri"/>
+        </w:rPr>
+      </w:pPr>
+      <w:r>
+        <w:rPr>
+          <w:rFonts w:ascii="Calibri" w:hAnsi="Calibri" w:cs="Calibri"/>
+        </w:rPr>
+        <w:lastRenderedPageBreak/>
         <w:t xml:space="preserve">Greener, J. G., Kandathil, S. M., Moffat, L., &amp; Jones, D. T. (2022). A guide to machine learning for biologists. </w:t>
       </w:r>
       <w:r>
         <w:rPr>
+          <w:rFonts w:ascii="Calibri" w:hAnsi="Calibri" w:cs="Calibri"/>
           <w:i/>
         </w:rPr>
         <w:t>Nat Rev Mol Cell Biol</w:t>
       </w:r>
       <w:r>
+        <w:rPr>
+          <w:rFonts w:ascii="Calibri" w:hAnsi="Calibri" w:cs="Calibri"/>
+        </w:rPr>
         <w:t>,</w:t>
       </w:r>
       <w:r>
         <w:rPr>
+          <w:rFonts w:ascii="Calibri" w:hAnsi="Calibri" w:cs="Calibri"/>
           <w:i/>
         </w:rPr>
         <w:t xml:space="preserve"> 23</w:t>
       </w:r>
       <w:r>
+        <w:rPr>
+          <w:rFonts w:ascii="Calibri" w:hAnsi="Calibri" w:cs="Calibri"/>
+        </w:rPr>
         <w:t xml:space="preserve">(1), 40-55. </w:t>
       </w:r>
       <w:hyperlink r:id="rId31" w:history="1">
         <w:r>
           <w:rPr>
             <w:rStyle w:val="Hyperlink"/>
+            <w:rFonts w:ascii="Calibri" w:hAnsi="Calibri" w:cs="Calibri"/>
           </w:rPr>
           <w:t>https://doi.org/10.1038/s41580-021-00407-0</w:t>
         </w:r>
       </w:hyperlink>
       <w:r>
+        <w:rPr>
+          <w:rFonts w:ascii="Calibri" w:hAnsi="Calibri" w:cs="Calibri"/>
+        </w:rPr>
         <w:t xml:space="preserve"> </w:t>
       </w:r>
     </w:p>
@@ -22284,37 +22237,55 @@
         <w:pStyle w:val="EndNoteBibliography"/>
         <w:spacing w:after="0"/>
         <w:ind w:left="720" w:hanging="720"/>
-      </w:pPr>
-      <w:r>
+        <w:rPr>
+          <w:rFonts w:ascii="Calibri" w:hAnsi="Calibri" w:cs="Calibri"/>
+        </w:rPr>
+      </w:pPr>
+      <w:r>
+        <w:rPr>
+          <w:rFonts w:ascii="Calibri" w:hAnsi="Calibri" w:cs="Calibri"/>
+        </w:rPr>
         <w:t xml:space="preserve">Januliene, D., &amp; Moeller, A. (2021). Single-Particle Cryo-EM of Membrane Proteins. </w:t>
       </w:r>
       <w:r>
         <w:rPr>
+          <w:rFonts w:ascii="Calibri" w:hAnsi="Calibri" w:cs="Calibri"/>
           <w:i/>
         </w:rPr>
         <w:t>Methods Mol Biol</w:t>
       </w:r>
       <w:r>
+        <w:rPr>
+          <w:rFonts w:ascii="Calibri" w:hAnsi="Calibri" w:cs="Calibri"/>
+        </w:rPr>
         <w:t>,</w:t>
       </w:r>
       <w:r>
         <w:rPr>
+          <w:rFonts w:ascii="Calibri" w:hAnsi="Calibri" w:cs="Calibri"/>
           <w:i/>
         </w:rPr>
         <w:t xml:space="preserve"> 2302</w:t>
       </w:r>
       <w:r>
+        <w:rPr>
+          <w:rFonts w:ascii="Calibri" w:hAnsi="Calibri" w:cs="Calibri"/>
+        </w:rPr>
         <w:t xml:space="preserve">, 153-178. </w:t>
       </w:r>
       <w:hyperlink r:id="rId32" w:history="1">
         <w:r>
           <w:rPr>
             <w:rStyle w:val="Hyperlink"/>
+            <w:rFonts w:ascii="Calibri" w:hAnsi="Calibri" w:cs="Calibri"/>
           </w:rPr>
           <w:t>https://doi.org/10.1007/978-1-0716-1394-8_9</w:t>
         </w:r>
       </w:hyperlink>
       <w:r>
+        <w:rPr>
+          <w:rFonts w:ascii="Calibri" w:hAnsi="Calibri" w:cs="Calibri"/>
+        </w:rPr>
         <w:t xml:space="preserve"> </w:t>
       </w:r>
     </w:p>
@@ -22323,46 +22294,55 @@
         <w:pStyle w:val="EndNoteBibliography"/>
         <w:spacing w:after="0"/>
         <w:ind w:left="720" w:hanging="720"/>
-      </w:pPr>
-      <w:r>
-        <w:t>Joh, N. H., Wang, T., Bhate, M. P., Acharya, R., Wu, Y., Grabe, M.,…DeGrado, W. F. (2014). De novo design of a transmembrane Zn²</w:t>
-      </w:r>
-      <w:r>
-        <w:rPr>
-          <w:rFonts w:ascii="Cambria Math" w:hAnsi="Cambria Math" w:cs="Cambria Math"/>
-        </w:rPr>
-        <w:t>⁺</w:t>
-      </w:r>
-      <w:r>
-        <w:t xml:space="preserve">-transporting four-helix bundle. </w:t>
-      </w:r>
-      <w:r>
-        <w:rPr>
+        <w:rPr>
+          <w:rFonts w:ascii="Calibri" w:hAnsi="Calibri" w:cs="Calibri"/>
+        </w:rPr>
+      </w:pPr>
+      <w:r>
+        <w:rPr>
+          <w:rFonts w:ascii="Calibri" w:hAnsi="Calibri" w:cs="Calibri"/>
+        </w:rPr>
+        <w:t xml:space="preserve">Joh, N. H., Wang, T., Bhate, M. P., Acharya, R., Wu, Y., Grabe, M.,…DeGrado, W. F. (2014). De novo design of a transmembrane Zn²⁺-transporting four-helix bundle. </w:t>
+      </w:r>
+      <w:r>
+        <w:rPr>
+          <w:rFonts w:ascii="Calibri" w:hAnsi="Calibri" w:cs="Calibri"/>
           <w:i/>
         </w:rPr>
         <w:t>Science</w:t>
       </w:r>
       <w:r>
+        <w:rPr>
+          <w:rFonts w:ascii="Calibri" w:hAnsi="Calibri" w:cs="Calibri"/>
+        </w:rPr>
         <w:t>,</w:t>
       </w:r>
       <w:r>
         <w:rPr>
+          <w:rFonts w:ascii="Calibri" w:hAnsi="Calibri" w:cs="Calibri"/>
           <w:i/>
         </w:rPr>
         <w:t xml:space="preserve"> 346</w:t>
       </w:r>
       <w:r>
+        <w:rPr>
+          <w:rFonts w:ascii="Calibri" w:hAnsi="Calibri" w:cs="Calibri"/>
+        </w:rPr>
         <w:t xml:space="preserve">(6216), 1520-1524. </w:t>
       </w:r>
       <w:hyperlink r:id="rId33" w:history="1">
         <w:r>
           <w:rPr>
             <w:rStyle w:val="Hyperlink"/>
+            <w:rFonts w:ascii="Calibri" w:hAnsi="Calibri" w:cs="Calibri"/>
           </w:rPr>
           <w:t>https://doi.org/10.1126/science.1261172</w:t>
         </w:r>
       </w:hyperlink>
       <w:r>
+        <w:rPr>
+          <w:rFonts w:ascii="Calibri" w:hAnsi="Calibri" w:cs="Calibri"/>
+        </w:rPr>
         <w:t xml:space="preserve"> </w:t>
       </w:r>
     </w:p>
@@ -22371,37 +22351,55 @@
         <w:pStyle w:val="EndNoteBibliography"/>
         <w:spacing w:after="0"/>
         <w:ind w:left="720" w:hanging="720"/>
-      </w:pPr>
-      <w:r>
+        <w:rPr>
+          <w:rFonts w:ascii="Calibri" w:hAnsi="Calibri" w:cs="Calibri"/>
+        </w:rPr>
+      </w:pPr>
+      <w:r>
+        <w:rPr>
+          <w:rFonts w:ascii="Calibri" w:hAnsi="Calibri" w:cs="Calibri"/>
+        </w:rPr>
         <w:t xml:space="preserve">Karplus, M., &amp; Petsko, G. A. (1990). Molecular dynamics simulations in biology. </w:t>
       </w:r>
       <w:r>
         <w:rPr>
+          <w:rFonts w:ascii="Calibri" w:hAnsi="Calibri" w:cs="Calibri"/>
           <w:i/>
         </w:rPr>
         <w:t>Nature</w:t>
       </w:r>
       <w:r>
+        <w:rPr>
+          <w:rFonts w:ascii="Calibri" w:hAnsi="Calibri" w:cs="Calibri"/>
+        </w:rPr>
         <w:t>,</w:t>
       </w:r>
       <w:r>
         <w:rPr>
+          <w:rFonts w:ascii="Calibri" w:hAnsi="Calibri" w:cs="Calibri"/>
           <w:i/>
         </w:rPr>
         <w:t xml:space="preserve"> 347</w:t>
       </w:r>
       <w:r>
+        <w:rPr>
+          <w:rFonts w:ascii="Calibri" w:hAnsi="Calibri" w:cs="Calibri"/>
+        </w:rPr>
         <w:t xml:space="preserve">(6294), 631-639. </w:t>
       </w:r>
       <w:hyperlink r:id="rId34" w:history="1">
         <w:r>
           <w:rPr>
             <w:rStyle w:val="Hyperlink"/>
+            <w:rFonts w:ascii="Calibri" w:hAnsi="Calibri" w:cs="Calibri"/>
           </w:rPr>
           <w:t>https://doi.org/10.1038/347631a0</w:t>
         </w:r>
       </w:hyperlink>
       <w:r>
+        <w:rPr>
+          <w:rFonts w:ascii="Calibri" w:hAnsi="Calibri" w:cs="Calibri"/>
+        </w:rPr>
         <w:t xml:space="preserve"> </w:t>
       </w:r>
     </w:p>
@@ -22410,37 +22408,55 @@
         <w:pStyle w:val="EndNoteBibliography"/>
         <w:spacing w:after="0"/>
         <w:ind w:left="720" w:hanging="720"/>
-      </w:pPr>
-      <w:r>
+        <w:rPr>
+          <w:rFonts w:ascii="Calibri" w:hAnsi="Calibri" w:cs="Calibri"/>
+        </w:rPr>
+      </w:pPr>
+      <w:r>
+        <w:rPr>
+          <w:rFonts w:ascii="Calibri" w:hAnsi="Calibri" w:cs="Calibri"/>
+        </w:rPr>
         <w:t xml:space="preserve">Kermani, A. A. (2021). A guide to membrane protein X-ray crystallography. </w:t>
       </w:r>
       <w:r>
         <w:rPr>
+          <w:rFonts w:ascii="Calibri" w:hAnsi="Calibri" w:cs="Calibri"/>
           <w:i/>
         </w:rPr>
         <w:t>FEBS J</w:t>
       </w:r>
       <w:r>
+        <w:rPr>
+          <w:rFonts w:ascii="Calibri" w:hAnsi="Calibri" w:cs="Calibri"/>
+        </w:rPr>
         <w:t>,</w:t>
       </w:r>
       <w:r>
         <w:rPr>
+          <w:rFonts w:ascii="Calibri" w:hAnsi="Calibri" w:cs="Calibri"/>
           <w:i/>
         </w:rPr>
         <w:t xml:space="preserve"> 288</w:t>
       </w:r>
       <w:r>
+        <w:rPr>
+          <w:rFonts w:ascii="Calibri" w:hAnsi="Calibri" w:cs="Calibri"/>
+        </w:rPr>
         <w:t xml:space="preserve">(20), 5788-5804. </w:t>
       </w:r>
       <w:hyperlink r:id="rId35" w:history="1">
         <w:r>
           <w:rPr>
             <w:rStyle w:val="Hyperlink"/>
+            <w:rFonts w:ascii="Calibri" w:hAnsi="Calibri" w:cs="Calibri"/>
           </w:rPr>
           <w:t>https://doi.org/10.1111/febs.15676</w:t>
         </w:r>
       </w:hyperlink>
       <w:r>
+        <w:rPr>
+          <w:rFonts w:ascii="Calibri" w:hAnsi="Calibri" w:cs="Calibri"/>
+        </w:rPr>
         <w:t xml:space="preserve"> </w:t>
       </w:r>
     </w:p>
@@ -22449,17 +22465,27 @@
         <w:pStyle w:val="EndNoteBibliography"/>
         <w:spacing w:after="0"/>
         <w:ind w:left="720" w:hanging="720"/>
-      </w:pPr>
-      <w:r>
+        <w:rPr>
+          <w:rFonts w:ascii="Calibri" w:hAnsi="Calibri" w:cs="Calibri"/>
+        </w:rPr>
+      </w:pPr>
+      <w:r>
+        <w:rPr>
+          <w:rFonts w:ascii="Calibri" w:hAnsi="Calibri" w:cs="Calibri"/>
+        </w:rPr>
         <w:t>Koehl, P., &amp; Delarue, M. (1994). Application of a Self-consistent Mean Field Theory to Predict Protein Side-chains Conformation and Estimate Their Conformational Entropy.</w:t>
       </w:r>
       <w:r>
         <w:rPr>
+          <w:rFonts w:ascii="Calibri" w:hAnsi="Calibri" w:cs="Calibri"/>
           <w:i/>
         </w:rPr>
         <w:t xml:space="preserve"> 239</w:t>
       </w:r>
       <w:r>
+        <w:rPr>
+          <w:rFonts w:ascii="Calibri" w:hAnsi="Calibri" w:cs="Calibri"/>
+        </w:rPr>
         <w:t xml:space="preserve">(2), 249-275. </w:t>
       </w:r>
     </w:p>
@@ -22468,37 +22494,55 @@
         <w:pStyle w:val="EndNoteBibliography"/>
         <w:spacing w:after="0"/>
         <w:ind w:left="720" w:hanging="720"/>
-      </w:pPr>
-      <w:r>
+        <w:rPr>
+          <w:rFonts w:ascii="Calibri" w:hAnsi="Calibri" w:cs="Calibri"/>
+        </w:rPr>
+      </w:pPr>
+      <w:r>
+        <w:rPr>
+          <w:rFonts w:ascii="Calibri" w:hAnsi="Calibri" w:cs="Calibri"/>
+        </w:rPr>
         <w:t xml:space="preserve">Korendovych, I. V., Senes, A., Kim, Y. H., Lear, J. D., Fry, H. C., Therien, M. J.,…Degrado, W. F. (2010). De novo design and molecular assembly of a transmembrane diporphyrin-binding protein complex. </w:t>
       </w:r>
       <w:r>
         <w:rPr>
+          <w:rFonts w:ascii="Calibri" w:hAnsi="Calibri" w:cs="Calibri"/>
           <w:i/>
         </w:rPr>
         <w:t>J Am Chem Soc</w:t>
       </w:r>
       <w:r>
+        <w:rPr>
+          <w:rFonts w:ascii="Calibri" w:hAnsi="Calibri" w:cs="Calibri"/>
+        </w:rPr>
         <w:t>,</w:t>
       </w:r>
       <w:r>
         <w:rPr>
+          <w:rFonts w:ascii="Calibri" w:hAnsi="Calibri" w:cs="Calibri"/>
           <w:i/>
         </w:rPr>
         <w:t xml:space="preserve"> 132</w:t>
       </w:r>
       <w:r>
+        <w:rPr>
+          <w:rFonts w:ascii="Calibri" w:hAnsi="Calibri" w:cs="Calibri"/>
+        </w:rPr>
         <w:t xml:space="preserve">(44), 15516-15518. </w:t>
       </w:r>
       <w:hyperlink r:id="rId36" w:history="1">
         <w:r>
           <w:rPr>
             <w:rStyle w:val="Hyperlink"/>
+            <w:rFonts w:ascii="Calibri" w:hAnsi="Calibri" w:cs="Calibri"/>
           </w:rPr>
           <w:t>https://doi.org/10.1021/ja107487b</w:t>
         </w:r>
       </w:hyperlink>
       <w:r>
+        <w:rPr>
+          <w:rFonts w:ascii="Calibri" w:hAnsi="Calibri" w:cs="Calibri"/>
+        </w:rPr>
         <w:t xml:space="preserve"> </w:t>
       </w:r>
     </w:p>
@@ -22507,37 +22551,55 @@
         <w:pStyle w:val="EndNoteBibliography"/>
         <w:spacing w:after="0"/>
         <w:ind w:left="720" w:hanging="720"/>
-      </w:pPr>
-      <w:r>
+        <w:rPr>
+          <w:rFonts w:ascii="Calibri" w:hAnsi="Calibri" w:cs="Calibri"/>
+        </w:rPr>
+      </w:pPr>
+      <w:r>
+        <w:rPr>
+          <w:rFonts w:ascii="Calibri" w:hAnsi="Calibri" w:cs="Calibri"/>
+        </w:rPr>
         <w:t xml:space="preserve">Kosuri, S., Goodman, D. B., Cambray, G., Mutalik, V. K., Gao, Y., Arkin, A. P.,…Church, G. M. (2013). Composability of regulatory sequences controlling transcription and translation in Escherichia coli. </w:t>
       </w:r>
       <w:r>
         <w:rPr>
+          <w:rFonts w:ascii="Calibri" w:hAnsi="Calibri" w:cs="Calibri"/>
           <w:i/>
         </w:rPr>
         <w:t>Proc Natl Acad Sci U S A</w:t>
       </w:r>
       <w:r>
+        <w:rPr>
+          <w:rFonts w:ascii="Calibri" w:hAnsi="Calibri" w:cs="Calibri"/>
+        </w:rPr>
         <w:t>,</w:t>
       </w:r>
       <w:r>
         <w:rPr>
+          <w:rFonts w:ascii="Calibri" w:hAnsi="Calibri" w:cs="Calibri"/>
           <w:i/>
         </w:rPr>
         <w:t xml:space="preserve"> 110</w:t>
       </w:r>
       <w:r>
+        <w:rPr>
+          <w:rFonts w:ascii="Calibri" w:hAnsi="Calibri" w:cs="Calibri"/>
+        </w:rPr>
         <w:t xml:space="preserve">(34), 14024-14029. </w:t>
       </w:r>
       <w:hyperlink r:id="rId37" w:history="1">
         <w:r>
           <w:rPr>
             <w:rStyle w:val="Hyperlink"/>
+            <w:rFonts w:ascii="Calibri" w:hAnsi="Calibri" w:cs="Calibri"/>
           </w:rPr>
           <w:t>https://doi.org/10.1073/pnas.1301301110</w:t>
         </w:r>
       </w:hyperlink>
       <w:r>
+        <w:rPr>
+          <w:rFonts w:ascii="Calibri" w:hAnsi="Calibri" w:cs="Calibri"/>
+        </w:rPr>
         <w:t xml:space="preserve"> </w:t>
       </w:r>
     </w:p>
@@ -22546,37 +22608,55 @@
         <w:pStyle w:val="EndNoteBibliography"/>
         <w:spacing w:after="0"/>
         <w:ind w:left="720" w:hanging="720"/>
-      </w:pPr>
-      <w:r>
+        <w:rPr>
+          <w:rFonts w:ascii="Calibri" w:hAnsi="Calibri" w:cs="Calibri"/>
+        </w:rPr>
+      </w:pPr>
+      <w:r>
+        <w:rPr>
+          <w:rFonts w:ascii="Calibri" w:hAnsi="Calibri" w:cs="Calibri"/>
+        </w:rPr>
         <w:t xml:space="preserve">Kulp, D. W., Subramaniam, S., Donald, J. E., Hannigan, B. T., Mueller, B. K., Grigoryan, G., &amp; Senes, A. (2012). Structural informatics, modeling, and design with an open-source Molecular Software Library (MSL). </w:t>
       </w:r>
       <w:r>
         <w:rPr>
+          <w:rFonts w:ascii="Calibri" w:hAnsi="Calibri" w:cs="Calibri"/>
           <w:i/>
         </w:rPr>
         <w:t>J Comput Chem</w:t>
       </w:r>
       <w:r>
+        <w:rPr>
+          <w:rFonts w:ascii="Calibri" w:hAnsi="Calibri" w:cs="Calibri"/>
+        </w:rPr>
         <w:t>,</w:t>
       </w:r>
       <w:r>
         <w:rPr>
+          <w:rFonts w:ascii="Calibri" w:hAnsi="Calibri" w:cs="Calibri"/>
           <w:i/>
         </w:rPr>
         <w:t xml:space="preserve"> 33</w:t>
       </w:r>
       <w:r>
+        <w:rPr>
+          <w:rFonts w:ascii="Calibri" w:hAnsi="Calibri" w:cs="Calibri"/>
+        </w:rPr>
         <w:t xml:space="preserve">(20), 1645-1661. </w:t>
       </w:r>
       <w:hyperlink r:id="rId38" w:history="1">
         <w:r>
           <w:rPr>
             <w:rStyle w:val="Hyperlink"/>
+            <w:rFonts w:ascii="Calibri" w:hAnsi="Calibri" w:cs="Calibri"/>
           </w:rPr>
           <w:t>https://doi.org/10.1002/jcc.22968</w:t>
         </w:r>
       </w:hyperlink>
       <w:r>
+        <w:rPr>
+          <w:rFonts w:ascii="Calibri" w:hAnsi="Calibri" w:cs="Calibri"/>
+        </w:rPr>
         <w:t xml:space="preserve"> </w:t>
       </w:r>
     </w:p>
@@ -22585,37 +22665,55 @@
         <w:pStyle w:val="EndNoteBibliography"/>
         <w:spacing w:after="0"/>
         <w:ind w:left="720" w:hanging="720"/>
-      </w:pPr>
-      <w:r>
+        <w:rPr>
+          <w:rFonts w:ascii="Calibri" w:hAnsi="Calibri" w:cs="Calibri"/>
+        </w:rPr>
+      </w:pPr>
+      <w:r>
+        <w:rPr>
+          <w:rFonts w:ascii="Calibri" w:hAnsi="Calibri" w:cs="Calibri"/>
+        </w:rPr>
         <w:t xml:space="preserve">Liang, B., &amp; Tamm, L. K. (2016). NMR as a tool to investigate the structure, dynamics and function of membrane proteins. </w:t>
       </w:r>
       <w:r>
         <w:rPr>
+          <w:rFonts w:ascii="Calibri" w:hAnsi="Calibri" w:cs="Calibri"/>
           <w:i/>
         </w:rPr>
         <w:t>Nat Struct Mol Biol</w:t>
       </w:r>
       <w:r>
+        <w:rPr>
+          <w:rFonts w:ascii="Calibri" w:hAnsi="Calibri" w:cs="Calibri"/>
+        </w:rPr>
         <w:t>,</w:t>
       </w:r>
       <w:r>
         <w:rPr>
+          <w:rFonts w:ascii="Calibri" w:hAnsi="Calibri" w:cs="Calibri"/>
           <w:i/>
         </w:rPr>
         <w:t xml:space="preserve"> 23</w:t>
       </w:r>
       <w:r>
+        <w:rPr>
+          <w:rFonts w:ascii="Calibri" w:hAnsi="Calibri" w:cs="Calibri"/>
+        </w:rPr>
         <w:t xml:space="preserve">(6), 468-474. </w:t>
       </w:r>
       <w:hyperlink r:id="rId39" w:history="1">
         <w:r>
           <w:rPr>
             <w:rStyle w:val="Hyperlink"/>
+            <w:rFonts w:ascii="Calibri" w:hAnsi="Calibri" w:cs="Calibri"/>
           </w:rPr>
           <w:t>https://doi.org/10.1038/nsmb.3226</w:t>
         </w:r>
       </w:hyperlink>
       <w:r>
+        <w:rPr>
+          <w:rFonts w:ascii="Calibri" w:hAnsi="Calibri" w:cs="Calibri"/>
+        </w:rPr>
         <w:t xml:space="preserve"> </w:t>
       </w:r>
     </w:p>
@@ -22624,37 +22722,55 @@
         <w:pStyle w:val="EndNoteBibliography"/>
         <w:spacing w:after="0"/>
         <w:ind w:left="720" w:hanging="720"/>
-      </w:pPr>
-      <w:r>
+        <w:rPr>
+          <w:rFonts w:ascii="Calibri" w:hAnsi="Calibri" w:cs="Calibri"/>
+        </w:rPr>
+      </w:pPr>
+      <w:r>
+        <w:rPr>
+          <w:rFonts w:ascii="Calibri" w:hAnsi="Calibri" w:cs="Calibri"/>
+        </w:rPr>
         <w:t xml:space="preserve">Liu, Y., Engelman, D. M., &amp; Gerstein, M. (2002). Genomic analysis of membrane protein families: abundance and conserved motifs. </w:t>
       </w:r>
       <w:r>
         <w:rPr>
+          <w:rFonts w:ascii="Calibri" w:hAnsi="Calibri" w:cs="Calibri"/>
           <w:i/>
         </w:rPr>
         <w:t>Genome Biol</w:t>
       </w:r>
       <w:r>
+        <w:rPr>
+          <w:rFonts w:ascii="Calibri" w:hAnsi="Calibri" w:cs="Calibri"/>
+        </w:rPr>
         <w:t>,</w:t>
       </w:r>
       <w:r>
         <w:rPr>
+          <w:rFonts w:ascii="Calibri" w:hAnsi="Calibri" w:cs="Calibri"/>
           <w:i/>
         </w:rPr>
         <w:t xml:space="preserve"> 3</w:t>
       </w:r>
       <w:r>
+        <w:rPr>
+          <w:rFonts w:ascii="Calibri" w:hAnsi="Calibri" w:cs="Calibri"/>
+        </w:rPr>
         <w:t xml:space="preserve">(10), research0054. </w:t>
       </w:r>
       <w:hyperlink r:id="rId40" w:history="1">
         <w:r>
           <w:rPr>
             <w:rStyle w:val="Hyperlink"/>
+            <w:rFonts w:ascii="Calibri" w:hAnsi="Calibri" w:cs="Calibri"/>
           </w:rPr>
           <w:t>https://doi.org/10.1186/gb-2002-3-10-research0054</w:t>
         </w:r>
       </w:hyperlink>
       <w:r>
+        <w:rPr>
+          <w:rFonts w:ascii="Calibri" w:hAnsi="Calibri" w:cs="Calibri"/>
+        </w:rPr>
         <w:t xml:space="preserve"> </w:t>
       </w:r>
     </w:p>
@@ -22663,26 +22779,40 @@
         <w:pStyle w:val="EndNoteBibliography"/>
         <w:spacing w:after="0"/>
         <w:ind w:left="720" w:hanging="720"/>
-      </w:pPr>
-      <w:r>
+        <w:rPr>
+          <w:rFonts w:ascii="Calibri" w:hAnsi="Calibri" w:cs="Calibri"/>
+        </w:rPr>
+      </w:pPr>
+      <w:r>
+        <w:rPr>
+          <w:rFonts w:ascii="Calibri" w:hAnsi="Calibri" w:cs="Calibri"/>
+        </w:rPr>
         <w:t xml:space="preserve">Lomize, M. A., Lomize, A. L., Pogozheva, I. D., &amp; Mosberg, H. I. (2006). OPM: orientations of proteins in membranes database. </w:t>
       </w:r>
       <w:r>
         <w:rPr>
+          <w:rFonts w:ascii="Calibri" w:hAnsi="Calibri" w:cs="Calibri"/>
           <w:i/>
         </w:rPr>
         <w:t>Bioinformatics</w:t>
       </w:r>
       <w:r>
+        <w:rPr>
+          <w:rFonts w:ascii="Calibri" w:hAnsi="Calibri" w:cs="Calibri"/>
+        </w:rPr>
         <w:t>,</w:t>
       </w:r>
       <w:r>
         <w:rPr>
+          <w:rFonts w:ascii="Calibri" w:hAnsi="Calibri" w:cs="Calibri"/>
           <w:i/>
         </w:rPr>
         <w:t xml:space="preserve"> 22</w:t>
       </w:r>
       <w:r>
+        <w:rPr>
+          <w:rFonts w:ascii="Calibri" w:hAnsi="Calibri" w:cs="Calibri"/>
+        </w:rPr>
         <w:t xml:space="preserve">(5), 623-625. </w:t>
       </w:r>
     </w:p>
@@ -22691,37 +22821,55 @@
         <w:pStyle w:val="EndNoteBibliography"/>
         <w:spacing w:after="0"/>
         <w:ind w:left="720" w:hanging="720"/>
-      </w:pPr>
-      <w:r>
+        <w:rPr>
+          <w:rFonts w:ascii="Calibri" w:hAnsi="Calibri" w:cs="Calibri"/>
+        </w:rPr>
+      </w:pPr>
+      <w:r>
+        <w:rPr>
+          <w:rFonts w:ascii="Calibri" w:hAnsi="Calibri" w:cs="Calibri"/>
+        </w:rPr>
         <w:t xml:space="preserve">MacKerell, A. D., Bashford, D., Bellott, M., Dunbrack, R. L., Evanseck, J. D., Field, M. J.,…Karplus, M. (1998). All-atom empirical potential for molecular modeling and dynamics studies of proteins. </w:t>
       </w:r>
       <w:r>
         <w:rPr>
+          <w:rFonts w:ascii="Calibri" w:hAnsi="Calibri" w:cs="Calibri"/>
           <w:i/>
         </w:rPr>
         <w:t>J Phys Chem B</w:t>
       </w:r>
       <w:r>
+        <w:rPr>
+          <w:rFonts w:ascii="Calibri" w:hAnsi="Calibri" w:cs="Calibri"/>
+        </w:rPr>
         <w:t>,</w:t>
       </w:r>
       <w:r>
         <w:rPr>
+          <w:rFonts w:ascii="Calibri" w:hAnsi="Calibri" w:cs="Calibri"/>
           <w:i/>
         </w:rPr>
         <w:t xml:space="preserve"> 102</w:t>
       </w:r>
       <w:r>
+        <w:rPr>
+          <w:rFonts w:ascii="Calibri" w:hAnsi="Calibri" w:cs="Calibri"/>
+        </w:rPr>
         <w:t xml:space="preserve">(18), 3586-3616. </w:t>
       </w:r>
       <w:hyperlink r:id="rId41" w:history="1">
         <w:r>
           <w:rPr>
             <w:rStyle w:val="Hyperlink"/>
+            <w:rFonts w:ascii="Calibri" w:hAnsi="Calibri" w:cs="Calibri"/>
           </w:rPr>
           <w:t>https://doi.org/10.1021/jp973084f</w:t>
         </w:r>
       </w:hyperlink>
       <w:r>
+        <w:rPr>
+          <w:rFonts w:ascii="Calibri" w:hAnsi="Calibri" w:cs="Calibri"/>
+        </w:rPr>
         <w:t xml:space="preserve"> </w:t>
       </w:r>
     </w:p>
@@ -22730,8 +22878,14 @@
         <w:pStyle w:val="EndNoteBibliography"/>
         <w:spacing w:after="0"/>
         <w:ind w:left="720" w:hanging="720"/>
-      </w:pPr>
-      <w:r>
+        <w:rPr>
+          <w:rFonts w:ascii="Calibri" w:hAnsi="Calibri" w:cs="Calibri"/>
+        </w:rPr>
+      </w:pPr>
+      <w:r>
+        <w:rPr>
+          <w:rFonts w:ascii="Calibri" w:hAnsi="Calibri" w:cs="Calibri"/>
+        </w:rPr>
         <w:t xml:space="preserve">McKinney, W. (2011). pandas: a Foundational Python Library for Data Analysis and Statistics. </w:t>
       </w:r>
     </w:p>
@@ -22740,17 +22894,27 @@
         <w:pStyle w:val="EndNoteBibliography"/>
         <w:spacing w:after="0"/>
         <w:ind w:left="720" w:hanging="720"/>
-      </w:pPr>
-      <w:r>
+        <w:rPr>
+          <w:rFonts w:ascii="Calibri" w:hAnsi="Calibri" w:cs="Calibri"/>
+        </w:rPr>
+      </w:pPr>
+      <w:r>
+        <w:rPr>
+          <w:rFonts w:ascii="Calibri" w:hAnsi="Calibri" w:cs="Calibri"/>
+        </w:rPr>
         <w:t xml:space="preserve">McKinney, W. (2012). </w:t>
       </w:r>
       <w:r>
         <w:rPr>
+          <w:rFonts w:ascii="Calibri" w:hAnsi="Calibri" w:cs="Calibri"/>
           <w:i/>
         </w:rPr>
         <w:t>Python for data analysis: Data wrangling with Pandas, NumPy, and IPython</w:t>
       </w:r>
       <w:r>
+        <w:rPr>
+          <w:rFonts w:ascii="Calibri" w:hAnsi="Calibri" w:cs="Calibri"/>
+        </w:rPr>
         <w:t xml:space="preserve">. " O'Reilly Media, Inc.". </w:t>
       </w:r>
     </w:p>
@@ -22759,37 +22923,55 @@
         <w:pStyle w:val="EndNoteBibliography"/>
         <w:spacing w:after="0"/>
         <w:ind w:left="720" w:hanging="720"/>
-      </w:pPr>
-      <w:r>
+        <w:rPr>
+          <w:rFonts w:ascii="Calibri" w:hAnsi="Calibri" w:cs="Calibri"/>
+        </w:rPr>
+      </w:pPr>
+      <w:r>
+        <w:rPr>
+          <w:rFonts w:ascii="Calibri" w:hAnsi="Calibri" w:cs="Calibri"/>
+        </w:rPr>
         <w:t xml:space="preserve">Mougeot, G., Dubos, T., Chausse, F., Péry, E., Graumann, K., Tatout, C.,…Desset, S. (2022). Deep learning -- promises for 3D nuclear imaging: a guide for biologists. </w:t>
       </w:r>
       <w:r>
         <w:rPr>
+          <w:rFonts w:ascii="Calibri" w:hAnsi="Calibri" w:cs="Calibri"/>
           <w:i/>
         </w:rPr>
         <w:t>J Cell Sci</w:t>
       </w:r>
       <w:r>
+        <w:rPr>
+          <w:rFonts w:ascii="Calibri" w:hAnsi="Calibri" w:cs="Calibri"/>
+        </w:rPr>
         <w:t>,</w:t>
       </w:r>
       <w:r>
         <w:rPr>
+          <w:rFonts w:ascii="Calibri" w:hAnsi="Calibri" w:cs="Calibri"/>
           <w:i/>
         </w:rPr>
         <w:t xml:space="preserve"> 135</w:t>
       </w:r>
       <w:r>
+        <w:rPr>
+          <w:rFonts w:ascii="Calibri" w:hAnsi="Calibri" w:cs="Calibri"/>
+        </w:rPr>
         <w:t xml:space="preserve">(7). </w:t>
       </w:r>
       <w:hyperlink r:id="rId42" w:history="1">
         <w:r>
           <w:rPr>
             <w:rStyle w:val="Hyperlink"/>
+            <w:rFonts w:ascii="Calibri" w:hAnsi="Calibri" w:cs="Calibri"/>
           </w:rPr>
           <w:t>https://doi.org/10.1242/jcs.258986</w:t>
         </w:r>
       </w:hyperlink>
       <w:r>
+        <w:rPr>
+          <w:rFonts w:ascii="Calibri" w:hAnsi="Calibri" w:cs="Calibri"/>
+        </w:rPr>
         <w:t xml:space="preserve"> </w:t>
       </w:r>
     </w:p>
@@ -22798,29 +22980,42 @@
         <w:pStyle w:val="EndNoteBibliography"/>
         <w:spacing w:after="0"/>
         <w:ind w:left="720" w:hanging="720"/>
-      </w:pPr>
-      <w:r>
-        <w:lastRenderedPageBreak/>
+        <w:rPr>
+          <w:rFonts w:ascii="Calibri" w:hAnsi="Calibri" w:cs="Calibri"/>
+        </w:rPr>
+      </w:pPr>
+      <w:r>
+        <w:rPr>
+          <w:rFonts w:ascii="Calibri" w:hAnsi="Calibri" w:cs="Calibri"/>
+        </w:rPr>
         <w:t xml:space="preserve">Mravic, M., He, L., Kratochvil, H. T., Hu, H., Nick, S. E., Bai, W.,…DeGrado, W. F. (2024). De novo-designed transmembrane proteins bind and regulate a cytokine receptor. </w:t>
       </w:r>
       <w:r>
         <w:rPr>
+          <w:rFonts w:ascii="Calibri" w:hAnsi="Calibri" w:cs="Calibri"/>
           <w:i/>
         </w:rPr>
         <w:t>Nat Chem Biol</w:t>
       </w:r>
       <w:r>
+        <w:rPr>
+          <w:rFonts w:ascii="Calibri" w:hAnsi="Calibri" w:cs="Calibri"/>
+        </w:rPr>
         <w:t xml:space="preserve">. </w:t>
       </w:r>
       <w:hyperlink r:id="rId43" w:history="1">
         <w:r>
           <w:rPr>
             <w:rStyle w:val="Hyperlink"/>
+            <w:rFonts w:ascii="Calibri" w:hAnsi="Calibri" w:cs="Calibri"/>
           </w:rPr>
           <w:t>https://doi.org/10.1038/s41589-024-01562-z</w:t>
         </w:r>
       </w:hyperlink>
       <w:r>
+        <w:rPr>
+          <w:rFonts w:ascii="Calibri" w:hAnsi="Calibri" w:cs="Calibri"/>
+        </w:rPr>
         <w:t xml:space="preserve"> </w:t>
       </w:r>
     </w:p>
@@ -22829,37 +23024,55 @@
         <w:pStyle w:val="EndNoteBibliography"/>
         <w:spacing w:after="0"/>
         <w:ind w:left="720" w:hanging="720"/>
-      </w:pPr>
-      <w:r>
+        <w:rPr>
+          <w:rFonts w:ascii="Calibri" w:hAnsi="Calibri" w:cs="Calibri"/>
+        </w:rPr>
+      </w:pPr>
+      <w:r>
+        <w:rPr>
+          <w:rFonts w:ascii="Calibri" w:hAnsi="Calibri" w:cs="Calibri"/>
+        </w:rPr>
         <w:t xml:space="preserve">Mravic, M., Thomaston, J. L., Tucker, M., Solomon, P. E., Liu, L., &amp; DeGrado, W. F. (2019). Packing of apolar side chains enables accurate design of highly stable membrane proteins. </w:t>
       </w:r>
       <w:r>
         <w:rPr>
+          <w:rFonts w:ascii="Calibri" w:hAnsi="Calibri" w:cs="Calibri"/>
           <w:i/>
         </w:rPr>
         <w:t>Science</w:t>
       </w:r>
       <w:r>
+        <w:rPr>
+          <w:rFonts w:ascii="Calibri" w:hAnsi="Calibri" w:cs="Calibri"/>
+        </w:rPr>
         <w:t>,</w:t>
       </w:r>
       <w:r>
         <w:rPr>
+          <w:rFonts w:ascii="Calibri" w:hAnsi="Calibri" w:cs="Calibri"/>
           <w:i/>
         </w:rPr>
         <w:t xml:space="preserve"> 363</w:t>
       </w:r>
       <w:r>
+        <w:rPr>
+          <w:rFonts w:ascii="Calibri" w:hAnsi="Calibri" w:cs="Calibri"/>
+        </w:rPr>
         <w:t xml:space="preserve">(6434), 1418-1423. </w:t>
       </w:r>
       <w:hyperlink r:id="rId44" w:history="1">
         <w:r>
           <w:rPr>
             <w:rStyle w:val="Hyperlink"/>
+            <w:rFonts w:ascii="Calibri" w:hAnsi="Calibri" w:cs="Calibri"/>
           </w:rPr>
           <w:t>https://doi.org/10.1126/science.aav7541</w:t>
         </w:r>
       </w:hyperlink>
       <w:r>
+        <w:rPr>
+          <w:rFonts w:ascii="Calibri" w:hAnsi="Calibri" w:cs="Calibri"/>
+        </w:rPr>
         <w:t xml:space="preserve"> </w:t>
       </w:r>
     </w:p>
@@ -22868,37 +23081,55 @@
         <w:pStyle w:val="EndNoteBibliography"/>
         <w:spacing w:after="0"/>
         <w:ind w:left="720" w:hanging="720"/>
-      </w:pPr>
-      <w:r>
+        <w:rPr>
+          <w:rFonts w:ascii="Calibri" w:hAnsi="Calibri" w:cs="Calibri"/>
+        </w:rPr>
+      </w:pPr>
+      <w:r>
+        <w:rPr>
+          <w:rFonts w:ascii="Calibri" w:hAnsi="Calibri" w:cs="Calibri"/>
+        </w:rPr>
         <w:t xml:space="preserve">Mueller, B. K., Subramaniam, S., &amp; Senes, A. (2014). A frequent, GxxxG-mediated, transmembrane association motif is optimized for the formation of interhelical Cα-H hydrogen bonds. </w:t>
       </w:r>
       <w:r>
         <w:rPr>
+          <w:rFonts w:ascii="Calibri" w:hAnsi="Calibri" w:cs="Calibri"/>
           <w:i/>
         </w:rPr>
         <w:t>Proc Natl Acad Sci U S A</w:t>
       </w:r>
       <w:r>
+        <w:rPr>
+          <w:rFonts w:ascii="Calibri" w:hAnsi="Calibri" w:cs="Calibri"/>
+        </w:rPr>
         <w:t>,</w:t>
       </w:r>
       <w:r>
         <w:rPr>
+          <w:rFonts w:ascii="Calibri" w:hAnsi="Calibri" w:cs="Calibri"/>
           <w:i/>
         </w:rPr>
         <w:t xml:space="preserve"> 111</w:t>
       </w:r>
       <w:r>
+        <w:rPr>
+          <w:rFonts w:ascii="Calibri" w:hAnsi="Calibri" w:cs="Calibri"/>
+        </w:rPr>
         <w:t xml:space="preserve">(10), E888-895. </w:t>
       </w:r>
       <w:hyperlink r:id="rId45" w:history="1">
         <w:r>
           <w:rPr>
             <w:rStyle w:val="Hyperlink"/>
+            <w:rFonts w:ascii="Calibri" w:hAnsi="Calibri" w:cs="Calibri"/>
           </w:rPr>
           <w:t>https://doi.org/10.1073/pnas.1319944111</w:t>
         </w:r>
       </w:hyperlink>
       <w:r>
+        <w:rPr>
+          <w:rFonts w:ascii="Calibri" w:hAnsi="Calibri" w:cs="Calibri"/>
+        </w:rPr>
         <w:t xml:space="preserve"> </w:t>
       </w:r>
     </w:p>
@@ -22907,37 +23138,56 @@
         <w:pStyle w:val="EndNoteBibliography"/>
         <w:spacing w:after="0"/>
         <w:ind w:left="720" w:hanging="720"/>
-      </w:pPr>
-      <w:r>
+        <w:rPr>
+          <w:rFonts w:ascii="Calibri" w:hAnsi="Calibri" w:cs="Calibri"/>
+        </w:rPr>
+      </w:pPr>
+      <w:r>
+        <w:rPr>
+          <w:rFonts w:ascii="Calibri" w:hAnsi="Calibri" w:cs="Calibri"/>
+        </w:rPr>
+        <w:lastRenderedPageBreak/>
         <w:t xml:space="preserve">Na, D. (2020). User guides for biologists to learn computational methods. </w:t>
       </w:r>
       <w:r>
         <w:rPr>
+          <w:rFonts w:ascii="Calibri" w:hAnsi="Calibri" w:cs="Calibri"/>
           <w:i/>
         </w:rPr>
         <w:t>J Microbiol</w:t>
       </w:r>
       <w:r>
+        <w:rPr>
+          <w:rFonts w:ascii="Calibri" w:hAnsi="Calibri" w:cs="Calibri"/>
+        </w:rPr>
         <w:t>,</w:t>
       </w:r>
       <w:r>
         <w:rPr>
+          <w:rFonts w:ascii="Calibri" w:hAnsi="Calibri" w:cs="Calibri"/>
           <w:i/>
         </w:rPr>
         <w:t xml:space="preserve"> 58</w:t>
       </w:r>
       <w:r>
+        <w:rPr>
+          <w:rFonts w:ascii="Calibri" w:hAnsi="Calibri" w:cs="Calibri"/>
+        </w:rPr>
         <w:t xml:space="preserve">(3), 173-175. </w:t>
       </w:r>
       <w:hyperlink r:id="rId46" w:history="1">
         <w:r>
           <w:rPr>
             <w:rStyle w:val="Hyperlink"/>
+            <w:rFonts w:ascii="Calibri" w:hAnsi="Calibri" w:cs="Calibri"/>
           </w:rPr>
           <w:t>https://doi.org/10.1007/s12275-020-9723-1</w:t>
         </w:r>
       </w:hyperlink>
       <w:r>
+        <w:rPr>
+          <w:rFonts w:ascii="Calibri" w:hAnsi="Calibri" w:cs="Calibri"/>
+        </w:rPr>
         <w:t xml:space="preserve"> </w:t>
       </w:r>
     </w:p>
@@ -22946,37 +23196,55 @@
         <w:pStyle w:val="EndNoteBibliography"/>
         <w:spacing w:after="0"/>
         <w:ind w:left="720" w:hanging="720"/>
-      </w:pPr>
-      <w:r>
+        <w:rPr>
+          <w:rFonts w:ascii="Calibri" w:hAnsi="Calibri" w:cs="Calibri"/>
+        </w:rPr>
+      </w:pPr>
+      <w:r>
+        <w:rPr>
+          <w:rFonts w:ascii="Calibri" w:hAnsi="Calibri" w:cs="Calibri"/>
+        </w:rPr>
         <w:t xml:space="preserve">Overington, J. P., Al-Lazikani, B., &amp; Hopkins, A. L. (2006). How many drug targets are there? </w:t>
       </w:r>
       <w:r>
         <w:rPr>
+          <w:rFonts w:ascii="Calibri" w:hAnsi="Calibri" w:cs="Calibri"/>
           <w:i/>
         </w:rPr>
         <w:t>Nature Reviews Drug Discovery</w:t>
       </w:r>
       <w:r>
+        <w:rPr>
+          <w:rFonts w:ascii="Calibri" w:hAnsi="Calibri" w:cs="Calibri"/>
+        </w:rPr>
         <w:t>,</w:t>
       </w:r>
       <w:r>
         <w:rPr>
+          <w:rFonts w:ascii="Calibri" w:hAnsi="Calibri" w:cs="Calibri"/>
           <w:i/>
         </w:rPr>
         <w:t xml:space="preserve"> 5</w:t>
       </w:r>
       <w:r>
+        <w:rPr>
+          <w:rFonts w:ascii="Calibri" w:hAnsi="Calibri" w:cs="Calibri"/>
+        </w:rPr>
         <w:t xml:space="preserve">(12), 993-996. </w:t>
       </w:r>
       <w:hyperlink r:id="rId47" w:history="1">
         <w:r>
           <w:rPr>
             <w:rStyle w:val="Hyperlink"/>
+            <w:rFonts w:ascii="Calibri" w:hAnsi="Calibri" w:cs="Calibri"/>
           </w:rPr>
           <w:t>https://doi.org/10.1038/nrd2199</w:t>
         </w:r>
       </w:hyperlink>
       <w:r>
+        <w:rPr>
+          <w:rFonts w:ascii="Calibri" w:hAnsi="Calibri" w:cs="Calibri"/>
+        </w:rPr>
         <w:t xml:space="preserve"> </w:t>
       </w:r>
     </w:p>
@@ -22985,26 +23253,40 @@
         <w:pStyle w:val="EndNoteBibliography"/>
         <w:spacing w:after="0"/>
         <w:ind w:left="720" w:hanging="720"/>
-      </w:pPr>
-      <w:r>
+        <w:rPr>
+          <w:rFonts w:ascii="Calibri" w:hAnsi="Calibri" w:cs="Calibri"/>
+        </w:rPr>
+      </w:pPr>
+      <w:r>
+        <w:rPr>
+          <w:rFonts w:ascii="Calibri" w:hAnsi="Calibri" w:cs="Calibri"/>
+        </w:rPr>
         <w:t xml:space="preserve">Pedregosa, F., Varoquaux, G., Gramfort, A., Michel, V., Thirion, B., Grisel, O.,…Dubourg, V. (2011). Scikit-learn: Machine learning in Python. </w:t>
       </w:r>
       <w:r>
         <w:rPr>
+          <w:rFonts w:ascii="Calibri" w:hAnsi="Calibri" w:cs="Calibri"/>
           <w:i/>
         </w:rPr>
         <w:t>the Journal of machine Learning research</w:t>
       </w:r>
       <w:r>
+        <w:rPr>
+          <w:rFonts w:ascii="Calibri" w:hAnsi="Calibri" w:cs="Calibri"/>
+        </w:rPr>
         <w:t>,</w:t>
       </w:r>
       <w:r>
         <w:rPr>
+          <w:rFonts w:ascii="Calibri" w:hAnsi="Calibri" w:cs="Calibri"/>
           <w:i/>
         </w:rPr>
         <w:t xml:space="preserve"> 12</w:t>
       </w:r>
       <w:r>
+        <w:rPr>
+          <w:rFonts w:ascii="Calibri" w:hAnsi="Calibri" w:cs="Calibri"/>
+        </w:rPr>
         <w:t xml:space="preserve">, 2825-2830. </w:t>
       </w:r>
     </w:p>
@@ -23013,37 +23295,55 @@
         <w:pStyle w:val="EndNoteBibliography"/>
         <w:spacing w:after="0"/>
         <w:ind w:left="720" w:hanging="720"/>
-      </w:pPr>
-      <w:r>
+        <w:rPr>
+          <w:rFonts w:ascii="Calibri" w:hAnsi="Calibri" w:cs="Calibri"/>
+        </w:rPr>
+      </w:pPr>
+      <w:r>
+        <w:rPr>
+          <w:rFonts w:ascii="Calibri" w:hAnsi="Calibri" w:cs="Calibri"/>
+        </w:rPr>
         <w:t xml:space="preserve">Shandler, S. J., Korendovych, I. V., Moore, D. T., Smith-Dupont, K. B., Streu, C. N., Litvinov, R. I.,…DeGrado, W. F. (2011). Computational design of a β-peptide that targets transmembrane helices. </w:t>
       </w:r>
       <w:r>
         <w:rPr>
+          <w:rFonts w:ascii="Calibri" w:hAnsi="Calibri" w:cs="Calibri"/>
           <w:i/>
         </w:rPr>
         <w:t>J Am Chem Soc</w:t>
       </w:r>
       <w:r>
+        <w:rPr>
+          <w:rFonts w:ascii="Calibri" w:hAnsi="Calibri" w:cs="Calibri"/>
+        </w:rPr>
         <w:t>,</w:t>
       </w:r>
       <w:r>
         <w:rPr>
+          <w:rFonts w:ascii="Calibri" w:hAnsi="Calibri" w:cs="Calibri"/>
           <w:i/>
         </w:rPr>
         <w:t xml:space="preserve"> 133</w:t>
       </w:r>
       <w:r>
+        <w:rPr>
+          <w:rFonts w:ascii="Calibri" w:hAnsi="Calibri" w:cs="Calibri"/>
+        </w:rPr>
         <w:t xml:space="preserve">(32), 12378-12381. </w:t>
       </w:r>
       <w:hyperlink r:id="rId48" w:history="1">
         <w:r>
           <w:rPr>
             <w:rStyle w:val="Hyperlink"/>
+            <w:rFonts w:ascii="Calibri" w:hAnsi="Calibri" w:cs="Calibri"/>
           </w:rPr>
           <w:t>https://doi.org/10.1021/ja204215f</w:t>
         </w:r>
       </w:hyperlink>
       <w:r>
+        <w:rPr>
+          <w:rFonts w:ascii="Calibri" w:hAnsi="Calibri" w:cs="Calibri"/>
+        </w:rPr>
         <w:t xml:space="preserve"> </w:t>
       </w:r>
     </w:p>
@@ -23052,26 +23352,40 @@
         <w:pStyle w:val="EndNoteBibliography"/>
         <w:spacing w:after="0"/>
         <w:ind w:left="720" w:hanging="720"/>
-      </w:pPr>
-      <w:r>
+        <w:rPr>
+          <w:rFonts w:ascii="Calibri" w:hAnsi="Calibri" w:cs="Calibri"/>
+        </w:rPr>
+      </w:pPr>
+      <w:r>
+        <w:rPr>
+          <w:rFonts w:ascii="Calibri" w:hAnsi="Calibri" w:cs="Calibri"/>
+        </w:rPr>
         <w:t xml:space="preserve">Steinegger, M., &amp; Söding, J. (2017). MMseqs2 enables sensitive protein sequence searching for the analysis of massive data sets. </w:t>
       </w:r>
       <w:r>
         <w:rPr>
+          <w:rFonts w:ascii="Calibri" w:hAnsi="Calibri" w:cs="Calibri"/>
           <w:i/>
         </w:rPr>
         <w:t>Nature biotechnology</w:t>
       </w:r>
       <w:r>
+        <w:rPr>
+          <w:rFonts w:ascii="Calibri" w:hAnsi="Calibri" w:cs="Calibri"/>
+        </w:rPr>
         <w:t>,</w:t>
       </w:r>
       <w:r>
         <w:rPr>
+          <w:rFonts w:ascii="Calibri" w:hAnsi="Calibri" w:cs="Calibri"/>
           <w:i/>
         </w:rPr>
         <w:t xml:space="preserve"> 35</w:t>
       </w:r>
       <w:r>
+        <w:rPr>
+          <w:rFonts w:ascii="Calibri" w:hAnsi="Calibri" w:cs="Calibri"/>
+        </w:rPr>
         <w:t xml:space="preserve">(11), 1026-1028. </w:t>
       </w:r>
     </w:p>
@@ -23080,17 +23394,27 @@
         <w:pStyle w:val="EndNoteBibliography"/>
         <w:spacing w:after="0"/>
         <w:ind w:left="720" w:hanging="720"/>
-      </w:pPr>
-      <w:r>
+        <w:rPr>
+          <w:rFonts w:ascii="Calibri" w:hAnsi="Calibri" w:cs="Calibri"/>
+        </w:rPr>
+      </w:pPr>
+      <w:r>
+        <w:rPr>
+          <w:rFonts w:ascii="Calibri" w:hAnsi="Calibri" w:cs="Calibri"/>
+        </w:rPr>
         <w:t xml:space="preserve">Tosi, S. (2009). </w:t>
       </w:r>
       <w:r>
         <w:rPr>
+          <w:rFonts w:ascii="Calibri" w:hAnsi="Calibri" w:cs="Calibri"/>
           <w:i/>
         </w:rPr>
         <w:t>Matplotlib for Python developers</w:t>
       </w:r>
       <w:r>
+        <w:rPr>
+          <w:rFonts w:ascii="Calibri" w:hAnsi="Calibri" w:cs="Calibri"/>
+        </w:rPr>
         <w:t xml:space="preserve">. Packt Publishing Ltd. </w:t>
       </w:r>
     </w:p>
@@ -23099,37 +23423,55 @@
         <w:pStyle w:val="EndNoteBibliography"/>
         <w:spacing w:after="0"/>
         <w:ind w:left="720" w:hanging="720"/>
-      </w:pPr>
-      <w:r>
+        <w:rPr>
+          <w:rFonts w:ascii="Calibri" w:hAnsi="Calibri" w:cs="Calibri"/>
+        </w:rPr>
+      </w:pPr>
+      <w:r>
+        <w:rPr>
+          <w:rFonts w:ascii="Calibri" w:hAnsi="Calibri" w:cs="Calibri"/>
+        </w:rPr>
         <w:t xml:space="preserve">van Iterson, M., van Haagen, H. H., &amp; Goeman, J. J. (2012). Resolving confusion of tongues in statistics and machine learning: a primer for biologists and bioinformaticians. </w:t>
       </w:r>
       <w:r>
         <w:rPr>
+          <w:rFonts w:ascii="Calibri" w:hAnsi="Calibri" w:cs="Calibri"/>
           <w:i/>
         </w:rPr>
         <w:t>Proteomics</w:t>
       </w:r>
       <w:r>
+        <w:rPr>
+          <w:rFonts w:ascii="Calibri" w:hAnsi="Calibri" w:cs="Calibri"/>
+        </w:rPr>
         <w:t>,</w:t>
       </w:r>
       <w:r>
         <w:rPr>
+          <w:rFonts w:ascii="Calibri" w:hAnsi="Calibri" w:cs="Calibri"/>
           <w:i/>
         </w:rPr>
         <w:t xml:space="preserve"> 12</w:t>
       </w:r>
       <w:r>
+        <w:rPr>
+          <w:rFonts w:ascii="Calibri" w:hAnsi="Calibri" w:cs="Calibri"/>
+        </w:rPr>
         <w:t xml:space="preserve">(4-5), 543-549. </w:t>
       </w:r>
       <w:hyperlink r:id="rId49" w:history="1">
         <w:r>
           <w:rPr>
             <w:rStyle w:val="Hyperlink"/>
+            <w:rFonts w:ascii="Calibri" w:hAnsi="Calibri" w:cs="Calibri"/>
           </w:rPr>
           <w:t>https://doi.org/10.1002/pmic.201100395</w:t>
         </w:r>
       </w:hyperlink>
       <w:r>
+        <w:rPr>
+          <w:rFonts w:ascii="Calibri" w:hAnsi="Calibri" w:cs="Calibri"/>
+        </w:rPr>
         <w:t xml:space="preserve"> </w:t>
       </w:r>
     </w:p>
@@ -23138,37 +23480,55 @@
         <w:pStyle w:val="EndNoteBibliography"/>
         <w:spacing w:after="0"/>
         <w:ind w:left="720" w:hanging="720"/>
-      </w:pPr>
-      <w:r>
+        <w:rPr>
+          <w:rFonts w:ascii="Calibri" w:hAnsi="Calibri" w:cs="Calibri"/>
+        </w:rPr>
+      </w:pPr>
+      <w:r>
+        <w:rPr>
+          <w:rFonts w:ascii="Calibri" w:hAnsi="Calibri" w:cs="Calibri"/>
+        </w:rPr>
         <w:t xml:space="preserve">Virtanen, P., Gommers, R., Oliphant, T. E., Haberland, M., Reddy, T., Cournapeau, D.,…Contributors, S. (2020). SciPy 1.0: fundamental algorithms for scientific computing in Python. </w:t>
       </w:r>
       <w:r>
         <w:rPr>
+          <w:rFonts w:ascii="Calibri" w:hAnsi="Calibri" w:cs="Calibri"/>
           <w:i/>
         </w:rPr>
         <w:t>Nat Methods</w:t>
       </w:r>
       <w:r>
+        <w:rPr>
+          <w:rFonts w:ascii="Calibri" w:hAnsi="Calibri" w:cs="Calibri"/>
+        </w:rPr>
         <w:t>,</w:t>
       </w:r>
       <w:r>
         <w:rPr>
+          <w:rFonts w:ascii="Calibri" w:hAnsi="Calibri" w:cs="Calibri"/>
           <w:i/>
         </w:rPr>
         <w:t xml:space="preserve"> 17</w:t>
       </w:r>
       <w:r>
+        <w:rPr>
+          <w:rFonts w:ascii="Calibri" w:hAnsi="Calibri" w:cs="Calibri"/>
+        </w:rPr>
         <w:t xml:space="preserve">(3), 261-272. </w:t>
       </w:r>
       <w:hyperlink r:id="rId50" w:history="1">
         <w:r>
           <w:rPr>
             <w:rStyle w:val="Hyperlink"/>
+            <w:rFonts w:ascii="Calibri" w:hAnsi="Calibri" w:cs="Calibri"/>
           </w:rPr>
           <w:t>https://doi.org/10.1038/s41592-019-0686-2</w:t>
         </w:r>
       </w:hyperlink>
       <w:r>
+        <w:rPr>
+          <w:rFonts w:ascii="Calibri" w:hAnsi="Calibri" w:cs="Calibri"/>
+        </w:rPr>
         <w:t xml:space="preserve"> </w:t>
       </w:r>
     </w:p>
@@ -23177,17 +23537,27 @@
         <w:pStyle w:val="EndNoteBibliography"/>
         <w:spacing w:after="0"/>
         <w:ind w:left="720" w:hanging="720"/>
-      </w:pPr>
-      <w:r>
+        <w:rPr>
+          <w:rFonts w:ascii="Calibri" w:hAnsi="Calibri" w:cs="Calibri"/>
+        </w:rPr>
+      </w:pPr>
+      <w:r>
+        <w:rPr>
+          <w:rFonts w:ascii="Calibri" w:hAnsi="Calibri" w:cs="Calibri"/>
+        </w:rPr>
         <w:t>Walshaw, J., &amp; Woolfson, D. N. (2003). Extended knobs-into-holes packing in classical and complex coiled-coil assemblies.</w:t>
       </w:r>
       <w:r>
         <w:rPr>
+          <w:rFonts w:ascii="Calibri" w:hAnsi="Calibri" w:cs="Calibri"/>
           <w:i/>
         </w:rPr>
         <w:t xml:space="preserve"> 144</w:t>
       </w:r>
       <w:r>
+        <w:rPr>
+          <w:rFonts w:ascii="Calibri" w:hAnsi="Calibri" w:cs="Calibri"/>
+        </w:rPr>
         <w:t xml:space="preserve">(3), 349-361. </w:t>
       </w:r>
     </w:p>
@@ -23196,26 +23566,40 @@
         <w:pStyle w:val="EndNoteBibliography"/>
         <w:spacing w:after="0"/>
         <w:ind w:left="720" w:hanging="720"/>
-      </w:pPr>
-      <w:r>
+        <w:rPr>
+          <w:rFonts w:ascii="Calibri" w:hAnsi="Calibri" w:cs="Calibri"/>
+        </w:rPr>
+      </w:pPr>
+      <w:r>
+        <w:rPr>
+          <w:rFonts w:ascii="Calibri" w:hAnsi="Calibri" w:cs="Calibri"/>
+        </w:rPr>
         <w:t xml:space="preserve">Waskom, M. L. (2021). Seaborn: statistical data visualization. </w:t>
       </w:r>
       <w:r>
         <w:rPr>
+          <w:rFonts w:ascii="Calibri" w:hAnsi="Calibri" w:cs="Calibri"/>
           <w:i/>
         </w:rPr>
         <w:t>Journal of Open Source Software</w:t>
       </w:r>
       <w:r>
+        <w:rPr>
+          <w:rFonts w:ascii="Calibri" w:hAnsi="Calibri" w:cs="Calibri"/>
+        </w:rPr>
         <w:t>,</w:t>
       </w:r>
       <w:r>
         <w:rPr>
+          <w:rFonts w:ascii="Calibri" w:hAnsi="Calibri" w:cs="Calibri"/>
           <w:i/>
         </w:rPr>
         <w:t xml:space="preserve"> 6</w:t>
       </w:r>
       <w:r>
+        <w:rPr>
+          <w:rFonts w:ascii="Calibri" w:hAnsi="Calibri" w:cs="Calibri"/>
+        </w:rPr>
         <w:t xml:space="preserve">(60), 3021. </w:t>
       </w:r>
     </w:p>
@@ -23224,37 +23608,55 @@
         <w:pStyle w:val="EndNoteBibliography"/>
         <w:spacing w:after="0"/>
         <w:ind w:left="720" w:hanging="720"/>
-      </w:pPr>
-      <w:r>
+        <w:rPr>
+          <w:rFonts w:ascii="Calibri" w:hAnsi="Calibri" w:cs="Calibri"/>
+        </w:rPr>
+      </w:pPr>
+      <w:r>
+        <w:rPr>
+          <w:rFonts w:ascii="Calibri" w:hAnsi="Calibri" w:cs="Calibri"/>
+        </w:rPr>
         <w:t xml:space="preserve">Yin, H., Slusky, J. S., Berger, B. W., Walters, R. S., Vilaire, G., Litvinov, R. I.,…DeGrado, W. F. (2007). Computational design of peptides that target transmembrane helices. </w:t>
       </w:r>
       <w:r>
         <w:rPr>
+          <w:rFonts w:ascii="Calibri" w:hAnsi="Calibri" w:cs="Calibri"/>
           <w:i/>
         </w:rPr>
         <w:t>Science</w:t>
       </w:r>
       <w:r>
+        <w:rPr>
+          <w:rFonts w:ascii="Calibri" w:hAnsi="Calibri" w:cs="Calibri"/>
+        </w:rPr>
         <w:t>,</w:t>
       </w:r>
       <w:r>
         <w:rPr>
+          <w:rFonts w:ascii="Calibri" w:hAnsi="Calibri" w:cs="Calibri"/>
           <w:i/>
         </w:rPr>
         <w:t xml:space="preserve"> 315</w:t>
       </w:r>
       <w:r>
+        <w:rPr>
+          <w:rFonts w:ascii="Calibri" w:hAnsi="Calibri" w:cs="Calibri"/>
+        </w:rPr>
         <w:t xml:space="preserve">(5820), 1817-1822. </w:t>
       </w:r>
       <w:hyperlink r:id="rId51" w:history="1">
         <w:r>
           <w:rPr>
             <w:rStyle w:val="Hyperlink"/>
+            <w:rFonts w:ascii="Calibri" w:hAnsi="Calibri" w:cs="Calibri"/>
           </w:rPr>
           <w:t>https://doi.org/10.1126/science.1136782</w:t>
         </w:r>
       </w:hyperlink>
       <w:r>
+        <w:rPr>
+          <w:rFonts w:ascii="Calibri" w:hAnsi="Calibri" w:cs="Calibri"/>
+        </w:rPr>
         <w:t xml:space="preserve"> </w:t>
       </w:r>
     </w:p>
@@ -23262,26 +23664,40 @@
       <w:pPr>
         <w:pStyle w:val="EndNoteBibliography"/>
         <w:ind w:left="720" w:hanging="720"/>
-      </w:pPr>
-      <w:r>
+        <w:rPr>
+          <w:rFonts w:ascii="Calibri" w:hAnsi="Calibri" w:cs="Calibri"/>
+        </w:rPr>
+      </w:pPr>
+      <w:r>
+        <w:rPr>
+          <w:rFonts w:ascii="Calibri" w:hAnsi="Calibri" w:cs="Calibri"/>
+        </w:rPr>
         <w:t xml:space="preserve">Zulkower, V., &amp; Rosser, S. (2020). DNA Chisel, a versatile sequence optimizer. </w:t>
       </w:r>
       <w:r>
         <w:rPr>
+          <w:rFonts w:ascii="Calibri" w:hAnsi="Calibri" w:cs="Calibri"/>
           <w:i/>
         </w:rPr>
         <w:t>Bioinformatics</w:t>
       </w:r>
       <w:r>
+        <w:rPr>
+          <w:rFonts w:ascii="Calibri" w:hAnsi="Calibri" w:cs="Calibri"/>
+        </w:rPr>
         <w:t>,</w:t>
       </w:r>
       <w:r>
         <w:rPr>
+          <w:rFonts w:ascii="Calibri" w:hAnsi="Calibri" w:cs="Calibri"/>
           <w:i/>
         </w:rPr>
         <w:t xml:space="preserve"> 36</w:t>
       </w:r>
       <w:r>
+        <w:rPr>
+          <w:rFonts w:ascii="Calibri" w:hAnsi="Calibri" w:cs="Calibri"/>
+        </w:rPr>
         <w:t xml:space="preserve">(16), 4508-4509. </w:t>
       </w:r>
     </w:p>

</xml_diff>